<commit_message>
JL102 & Daniel 5 & Keys for kids 0615
</commit_message>
<xml_diff>
--- a/但以理书的预言.docx
+++ b/但以理书的预言.docx
@@ -6153,7 +6153,7 @@
         <w:ind w:left="432" w:hanging="432"/>
         <w:jc w:val="both"/>
         <w:rPr>
-          <w:rFonts w:ascii="宋体" w:eastAsia="宋体" w:hAnsi="宋体" w:cs="Times New Roman"/>
+          <w:rFonts w:ascii="宋体" w:eastAsia="宋体" w:hAnsi="宋体" w:cs="Times New Roman" w:hint="eastAsia"/>
           <w:color w:val="000000"/>
           <w:kern w:val="0"/>
           <w:sz w:val="30"/>
@@ -6216,35 +6216,24 @@
         <w:ind w:firstLineChars="200" w:firstLine="600"/>
         <w:jc w:val="both"/>
         <w:rPr>
-          <w:rFonts w:ascii="宋体" w:eastAsia="宋体" w:hAnsi="宋体" w:cs="Times New Roman"/>
-          <w:color w:val="000000"/>
-          <w:kern w:val="0"/>
-          <w:sz w:val="30"/>
-          <w:szCs w:val="30"/>
-          <w14:ligatures w14:val="none"/>
-        </w:rPr>
-      </w:pPr>
-      <w:r>
-        <w:rPr>
-          <w:rFonts w:ascii="宋体" w:eastAsia="宋体" w:hAnsi="宋体" w:cs="Times New Roman" w:hint="eastAsia"/>
-          <w:color w:val="000000"/>
-          <w:kern w:val="0"/>
-          <w:sz w:val="30"/>
-          <w:szCs w:val="30"/>
-          <w14:ligatures w14:val="none"/>
-        </w:rPr>
-        <w:t>神重用但以理，使他不仅在巴比伦的王宫，他在玛代波斯时也生活在王宫。神不仅给他看到异象，还给他解释异象。接下来但以理祷告，我们的祷告多数都是停留在自己的生活上，</w:t>
-      </w:r>
-      <w:r>
-        <w:rPr>
-          <w:rFonts w:ascii="宋体" w:eastAsia="宋体" w:hAnsi="宋体" w:cs="Times New Roman" w:hint="eastAsia"/>
-          <w:color w:val="000000"/>
-          <w:kern w:val="0"/>
-          <w:sz w:val="30"/>
-          <w:szCs w:val="30"/>
-          <w14:ligatures w14:val="none"/>
-        </w:rPr>
-        <w:t>我们从中学习神需要怎样的祷告。</w:t>
+          <w:rFonts w:ascii="宋体" w:eastAsia="宋体" w:hAnsi="宋体" w:cs="Times New Roman" w:hint="eastAsia"/>
+          <w:color w:val="000000"/>
+          <w:kern w:val="0"/>
+          <w:sz w:val="30"/>
+          <w:szCs w:val="30"/>
+          <w14:ligatures w14:val="none"/>
+        </w:rPr>
+      </w:pPr>
+      <w:r>
+        <w:rPr>
+          <w:rFonts w:ascii="宋体" w:eastAsia="宋体" w:hAnsi="宋体" w:cs="Times New Roman" w:hint="eastAsia"/>
+          <w:color w:val="000000"/>
+          <w:kern w:val="0"/>
+          <w:sz w:val="30"/>
+          <w:szCs w:val="30"/>
+          <w14:ligatures w14:val="none"/>
+        </w:rPr>
+        <w:t>神重用但以理，使他不仅在巴比伦的王宫，他在玛代波斯时也生活在王宫。神不仅给他看到异象，还给他解释异象。接下来但以理祷告，我们的祷告多数都是停留在自己的生活上，我们从中学习神需要怎样的祷告。</w:t>
       </w:r>
     </w:p>
     <w:p>
@@ -6287,7 +6276,7 @@
         <w:ind w:left="432" w:hanging="432"/>
         <w:jc w:val="both"/>
         <w:rPr>
-          <w:rFonts w:ascii="宋体" w:eastAsia="宋体" w:hAnsi="宋体" w:cs="Times New Roman"/>
+          <w:rFonts w:ascii="宋体" w:eastAsia="宋体" w:hAnsi="宋体" w:cs="Times New Roman" w:hint="eastAsia"/>
           <w:color w:val="000000"/>
           <w:kern w:val="0"/>
           <w:sz w:val="30"/>
@@ -6328,79 +6317,35 @@
         <w:ind w:firstLineChars="200" w:firstLine="600"/>
         <w:jc w:val="both"/>
         <w:rPr>
-          <w:rFonts w:ascii="宋体" w:eastAsia="宋体" w:hAnsi="宋体" w:cs="Times New Roman"/>
-          <w:color w:val="000000"/>
-          <w:kern w:val="0"/>
-          <w:sz w:val="30"/>
-          <w:szCs w:val="30"/>
-          <w14:ligatures w14:val="none"/>
-        </w:rPr>
-      </w:pPr>
-      <w:r>
-        <w:rPr>
-          <w:rFonts w:ascii="宋体" w:eastAsia="宋体" w:hAnsi="宋体" w:cs="Times New Roman" w:hint="eastAsia"/>
-          <w:color w:val="000000"/>
-          <w:kern w:val="0"/>
-          <w:sz w:val="30"/>
-          <w:szCs w:val="30"/>
-          <w14:ligatures w14:val="none"/>
-        </w:rPr>
-        <w:t>1节：祷告的时间背景，巴比伦刚被灭掉，但以理进入新的帝国——玛代波斯，</w:t>
-      </w:r>
-      <w:r>
-        <w:rPr>
-          <w:rFonts w:ascii="宋体" w:eastAsia="宋体" w:hAnsi="宋体" w:cs="Times New Roman" w:hint="eastAsia"/>
-          <w:color w:val="000000"/>
-          <w:kern w:val="0"/>
-          <w:sz w:val="30"/>
-          <w:szCs w:val="30"/>
-          <w14:ligatures w14:val="none"/>
-        </w:rPr>
-        <w:t>玛代波斯王</w:t>
-      </w:r>
-      <w:r>
-        <w:rPr>
-          <w:rFonts w:ascii="宋体" w:eastAsia="宋体" w:hAnsi="宋体" w:cs="Times New Roman" w:hint="eastAsia"/>
-          <w:color w:val="000000"/>
-          <w:kern w:val="0"/>
-          <w:sz w:val="30"/>
-          <w:szCs w:val="30"/>
-          <w14:ligatures w14:val="none"/>
-        </w:rPr>
-        <w:t>留用但以理，可见他们知道但以理与其他人不同，知道但以理怎样帮助巴比伦王。上文第八章提到但以理得到异象后</w:t>
-      </w:r>
-      <w:r>
-        <w:rPr>
-          <w:rFonts w:ascii="宋体" w:eastAsia="宋体" w:hAnsi="宋体" w:cs="Times New Roman" w:hint="eastAsia"/>
-          <w:color w:val="000000"/>
-          <w:kern w:val="0"/>
-          <w:sz w:val="30"/>
-          <w:szCs w:val="30"/>
-          <w14:ligatures w14:val="none"/>
-        </w:rPr>
-        <w:t>被严重搅扰，惊惶生病，昏迷不醒，但醒来后但以理</w:t>
-      </w:r>
-      <w:r>
-        <w:rPr>
-          <w:rFonts w:ascii="宋体" w:eastAsia="宋体" w:hAnsi="宋体" w:cs="Times New Roman" w:hint="eastAsia"/>
-          <w:color w:val="000000"/>
-          <w:kern w:val="0"/>
-          <w:sz w:val="30"/>
-          <w:szCs w:val="30"/>
-          <w14:ligatures w14:val="none"/>
-        </w:rPr>
-        <w:t>知道自己梦到的异象一定跟神的话有关系</w:t>
-      </w:r>
-      <w:r>
-        <w:rPr>
-          <w:rFonts w:ascii="宋体" w:eastAsia="宋体" w:hAnsi="宋体" w:cs="Times New Roman" w:hint="eastAsia"/>
-          <w:color w:val="000000"/>
-          <w:kern w:val="0"/>
-          <w:sz w:val="30"/>
-          <w:szCs w:val="30"/>
-          <w14:ligatures w14:val="none"/>
-        </w:rPr>
-        <w:t>一直在思考神的话——这是我们需要学习的功课。</w:t>
+          <w:rFonts w:ascii="宋体" w:eastAsia="宋体" w:hAnsi="宋体" w:cs="Times New Roman" w:hint="eastAsia"/>
+          <w:color w:val="000000"/>
+          <w:kern w:val="0"/>
+          <w:sz w:val="30"/>
+          <w:szCs w:val="30"/>
+          <w14:ligatures w14:val="none"/>
+        </w:rPr>
+      </w:pPr>
+      <w:r>
+        <w:rPr>
+          <w:rFonts w:ascii="宋体" w:eastAsia="宋体" w:hAnsi="宋体" w:cs="Times New Roman" w:hint="eastAsia"/>
+          <w:color w:val="000000"/>
+          <w:kern w:val="0"/>
+          <w:sz w:val="30"/>
+          <w:szCs w:val="30"/>
+          <w14:ligatures w14:val="none"/>
+        </w:rPr>
+        <w:t>1节：祷告的时间背景，巴比伦刚被灭掉，但以理进入新的帝国——玛代波斯，玛代波斯王留用但以理，可见他们知道但以理与其他人不同，知道但以理怎样帮助巴比伦王。上文第八章提到但以理得到异象后</w:t>
+      </w:r>
+      <w:r>
+        <w:rPr>
+          <w:rFonts w:ascii="宋体" w:eastAsia="宋体" w:hAnsi="宋体" w:cs="Times New Roman" w:hint="eastAsia"/>
+          <w:color w:val="000000"/>
+          <w:kern w:val="0"/>
+          <w:sz w:val="30"/>
+          <w:szCs w:val="30"/>
+          <w14:ligatures w14:val="none"/>
+        </w:rPr>
+        <w:t>被严重搅扰，惊惶生病，昏迷不醒，但醒来后但以理知道自己梦到的异象一定跟神的话有关系一直在思考神的话——这是我们需要学习的功课。</w:t>
       </w:r>
     </w:p>
     <w:p>
@@ -6413,7 +6358,7 @@
         <w:ind w:firstLineChars="200" w:firstLine="600"/>
         <w:jc w:val="both"/>
         <w:rPr>
-          <w:rFonts w:ascii="宋体" w:eastAsia="宋体" w:hAnsi="宋体" w:cs="Times New Roman"/>
+          <w:rFonts w:ascii="宋体" w:eastAsia="宋体" w:hAnsi="宋体" w:cs="Times New Roman" w:hint="eastAsia"/>
           <w:color w:val="000000"/>
           <w:kern w:val="0"/>
           <w:sz w:val="30"/>
@@ -6486,73 +6431,7 @@
           <w:szCs w:val="30"/>
           <w14:ligatures w14:val="none"/>
         </w:rPr>
-        <w:t>「耶利米书2</w:t>
-      </w:r>
-      <w:r>
-        <w:rPr>
-          <w:rFonts w:ascii="宋体" w:eastAsia="宋体" w:hAnsi="宋体" w:cs="Times New Roman" w:hint="eastAsia"/>
-          <w:color w:val="000000"/>
-          <w:kern w:val="0"/>
-          <w:sz w:val="30"/>
-          <w:szCs w:val="30"/>
-          <w14:ligatures w14:val="none"/>
-        </w:rPr>
-        <w:t>9</w:t>
-      </w:r>
-      <w:r>
-        <w:rPr>
-          <w:rFonts w:ascii="宋体" w:eastAsia="宋体" w:hAnsi="宋体" w:cs="Times New Roman" w:hint="eastAsia"/>
-          <w:color w:val="000000"/>
-          <w:kern w:val="0"/>
-          <w:sz w:val="30"/>
-          <w:szCs w:val="30"/>
-          <w14:ligatures w14:val="none"/>
-        </w:rPr>
-        <w:t>：1</w:t>
-      </w:r>
-      <w:r>
-        <w:rPr>
-          <w:rFonts w:ascii="宋体" w:eastAsia="宋体" w:hAnsi="宋体" w:cs="Times New Roman" w:hint="eastAsia"/>
-          <w:color w:val="000000"/>
-          <w:kern w:val="0"/>
-          <w:sz w:val="30"/>
-          <w:szCs w:val="30"/>
-          <w14:ligatures w14:val="none"/>
-        </w:rPr>
-        <w:t>0</w:t>
-      </w:r>
-      <w:r>
-        <w:rPr>
-          <w:rFonts w:ascii="宋体" w:eastAsia="宋体" w:hAnsi="宋体" w:cs="Times New Roman" w:hint="eastAsia"/>
-          <w:color w:val="000000"/>
-          <w:kern w:val="0"/>
-          <w:sz w:val="30"/>
-          <w:szCs w:val="30"/>
-          <w14:ligatures w14:val="none"/>
-        </w:rPr>
-        <w:t>-1</w:t>
-      </w:r>
-      <w:r>
-        <w:rPr>
-          <w:rFonts w:ascii="宋体" w:eastAsia="宋体" w:hAnsi="宋体" w:cs="Times New Roman" w:hint="eastAsia"/>
-          <w:color w:val="000000"/>
-          <w:kern w:val="0"/>
-          <w:sz w:val="30"/>
-          <w:szCs w:val="30"/>
-          <w14:ligatures w14:val="none"/>
-        </w:rPr>
-        <w:t>4</w:t>
-      </w:r>
-      <w:r>
-        <w:rPr>
-          <w:rFonts w:ascii="宋体" w:eastAsia="宋体" w:hAnsi="宋体" w:cs="Times New Roman" w:hint="eastAsia"/>
-          <w:color w:val="000000"/>
-          <w:kern w:val="0"/>
-          <w:sz w:val="30"/>
-          <w:szCs w:val="30"/>
-          <w14:ligatures w14:val="none"/>
-        </w:rPr>
-        <w:t>」：“</w:t>
+        <w:t>「耶利米书29：10-14」：“</w:t>
       </w:r>
       <w:r>
         <w:rPr>
@@ -6659,18 +6538,7 @@
           <w:szCs w:val="30"/>
           <w14:ligatures w14:val="none"/>
         </w:rPr>
-        <w:t>七十年满了，</w:t>
-      </w:r>
-      <w:r>
-        <w:rPr>
-          <w:rFonts w:ascii="宋体" w:eastAsia="宋体" w:hAnsi="宋体" w:cs="Times New Roman" w:hint="eastAsia"/>
-          <w:color w:val="000000"/>
-          <w:kern w:val="0"/>
-          <w:sz w:val="30"/>
-          <w:szCs w:val="30"/>
-          <w14:ligatures w14:val="none"/>
-        </w:rPr>
-        <w:t>日子已经到了，所以</w:t>
+        <w:t>七十年满了，日子已经到了，所以</w:t>
       </w:r>
       <w:r>
         <w:rPr>
@@ -6771,7 +6639,7 @@
         <w:ind w:left="432" w:hanging="432"/>
         <w:jc w:val="both"/>
         <w:rPr>
-          <w:rFonts w:ascii="宋体" w:eastAsia="宋体" w:hAnsi="宋体" w:cs="Times New Roman"/>
+          <w:rFonts w:ascii="宋体" w:eastAsia="宋体" w:hAnsi="宋体" w:cs="Times New Roman" w:hint="eastAsia"/>
           <w:color w:val="000000"/>
           <w:kern w:val="0"/>
           <w:sz w:val="30"/>
@@ -6812,7 +6680,7 @@
         <w:ind w:firstLineChars="200" w:firstLine="600"/>
         <w:jc w:val="both"/>
         <w:rPr>
-          <w:rFonts w:ascii="宋体" w:eastAsia="宋体" w:hAnsi="宋体" w:cs="Times New Roman"/>
+          <w:rFonts w:ascii="宋体" w:eastAsia="宋体" w:hAnsi="宋体" w:cs="Times New Roman" w:hint="eastAsia"/>
           <w:color w:val="000000"/>
           <w:kern w:val="0"/>
           <w:sz w:val="30"/>
@@ -6842,35 +6710,24 @@
         <w:ind w:firstLineChars="200" w:firstLine="600"/>
         <w:jc w:val="both"/>
         <w:rPr>
-          <w:rFonts w:ascii="宋体" w:eastAsia="宋体" w:hAnsi="宋体" w:cs="Times New Roman"/>
-          <w:color w:val="000000"/>
-          <w:kern w:val="0"/>
-          <w:sz w:val="30"/>
-          <w:szCs w:val="30"/>
-          <w14:ligatures w14:val="none"/>
-        </w:rPr>
-      </w:pPr>
-      <w:r>
-        <w:rPr>
-          <w:rFonts w:ascii="宋体" w:eastAsia="宋体" w:hAnsi="宋体" w:cs="Times New Roman" w:hint="eastAsia"/>
-          <w:color w:val="000000"/>
-          <w:kern w:val="0"/>
-          <w:sz w:val="30"/>
-          <w:szCs w:val="30"/>
-          <w14:ligatures w14:val="none"/>
-        </w:rPr>
-        <w:t>4节：</w:t>
-      </w:r>
-      <w:r>
-        <w:rPr>
-          <w:rFonts w:ascii="宋体" w:eastAsia="宋体" w:hAnsi="宋体" w:cs="Times New Roman" w:hint="eastAsia"/>
-          <w:color w:val="000000"/>
-          <w:kern w:val="0"/>
-          <w:sz w:val="30"/>
-          <w:szCs w:val="30"/>
-          <w14:ligatures w14:val="none"/>
-        </w:rPr>
-        <w:t>先认识我们跟神的关系。“我的神”，即使被掳到巴比伦，仍然是“我的神”。“</w:t>
+          <w:rFonts w:ascii="宋体" w:eastAsia="宋体" w:hAnsi="宋体" w:cs="Times New Roman" w:hint="eastAsia"/>
+          <w:color w:val="000000"/>
+          <w:kern w:val="0"/>
+          <w:sz w:val="30"/>
+          <w:szCs w:val="30"/>
+          <w14:ligatures w14:val="none"/>
+        </w:rPr>
+      </w:pPr>
+      <w:r>
+        <w:rPr>
+          <w:rFonts w:ascii="宋体" w:eastAsia="宋体" w:hAnsi="宋体" w:cs="Times New Roman" w:hint="eastAsia"/>
+          <w:color w:val="000000"/>
+          <w:kern w:val="0"/>
+          <w:sz w:val="30"/>
+          <w:szCs w:val="30"/>
+          <w14:ligatures w14:val="none"/>
+        </w:rPr>
+        <w:t>4节：先认识我们跟神的关系。“我的神”，即使被掳到巴比伦，仍然是“我的神”。“</w:t>
       </w:r>
       <w:r>
         <w:rPr>
@@ -6905,7 +6762,7 @@
         <w:ind w:firstLineChars="200" w:firstLine="600"/>
         <w:jc w:val="both"/>
         <w:rPr>
-          <w:rFonts w:ascii="宋体" w:eastAsia="宋体" w:hAnsi="宋体" w:cs="Times New Roman"/>
+          <w:rFonts w:ascii="宋体" w:eastAsia="宋体" w:hAnsi="宋体" w:cs="Times New Roman" w:hint="eastAsia"/>
           <w:color w:val="000000"/>
           <w:kern w:val="0"/>
           <w:sz w:val="30"/>
@@ -6935,7 +6792,7 @@
         <w:ind w:firstLineChars="200" w:firstLine="600"/>
         <w:jc w:val="both"/>
         <w:rPr>
-          <w:rFonts w:ascii="宋体" w:eastAsia="宋体" w:hAnsi="宋体" w:cs="Times New Roman"/>
+          <w:rFonts w:ascii="宋体" w:eastAsia="宋体" w:hAnsi="宋体" w:cs="Times New Roman" w:hint="eastAsia"/>
           <w:color w:val="000000"/>
           <w:kern w:val="0"/>
           <w:sz w:val="30"/>
@@ -6965,7 +6822,7 @@
         <w:ind w:firstLineChars="200" w:firstLine="600"/>
         <w:jc w:val="both"/>
         <w:rPr>
-          <w:rFonts w:ascii="宋体" w:eastAsia="宋体" w:hAnsi="宋体" w:cs="Times New Roman"/>
+          <w:rFonts w:ascii="宋体" w:eastAsia="宋体" w:hAnsi="宋体" w:cs="Times New Roman" w:hint="eastAsia"/>
           <w:color w:val="000000"/>
           <w:kern w:val="0"/>
           <w:sz w:val="30"/>
@@ -6995,7 +6852,7 @@
         <w:ind w:firstLineChars="200" w:firstLine="600"/>
         <w:jc w:val="both"/>
         <w:rPr>
-          <w:rFonts w:ascii="宋体" w:eastAsia="宋体" w:hAnsi="宋体" w:cs="Times New Roman"/>
+          <w:rFonts w:ascii="宋体" w:eastAsia="宋体" w:hAnsi="宋体" w:cs="Times New Roman" w:hint="eastAsia"/>
           <w:color w:val="000000"/>
           <w:kern w:val="0"/>
           <w:sz w:val="30"/>
@@ -7025,7 +6882,7 @@
         <w:ind w:firstLineChars="200" w:firstLine="600"/>
         <w:jc w:val="both"/>
         <w:rPr>
-          <w:rFonts w:ascii="宋体" w:eastAsia="宋体" w:hAnsi="宋体" w:cs="Times New Roman"/>
+          <w:rFonts w:ascii="宋体" w:eastAsia="宋体" w:hAnsi="宋体" w:cs="Times New Roman" w:hint="eastAsia"/>
           <w:color w:val="000000"/>
           <w:kern w:val="0"/>
           <w:sz w:val="30"/>
@@ -7141,7 +6998,7 @@
         <w:ind w:left="432" w:hanging="432"/>
         <w:jc w:val="both"/>
         <w:rPr>
-          <w:rFonts w:ascii="宋体" w:eastAsia="宋体" w:hAnsi="宋体" w:cs="Times New Roman"/>
+          <w:rFonts w:ascii="宋体" w:eastAsia="宋体" w:hAnsi="宋体" w:cs="Times New Roman" w:hint="eastAsia"/>
           <w:color w:val="000000"/>
           <w:kern w:val="0"/>
           <w:sz w:val="30"/>
@@ -7212,7 +7069,7 @@
         <w:ind w:firstLineChars="200" w:firstLine="600"/>
         <w:jc w:val="both"/>
         <w:rPr>
-          <w:rFonts w:ascii="宋体" w:eastAsia="宋体" w:hAnsi="宋体" w:cs="Times New Roman"/>
+          <w:rFonts w:ascii="宋体" w:eastAsia="宋体" w:hAnsi="宋体" w:cs="Times New Roman" w:hint="eastAsia"/>
           <w:color w:val="000000"/>
           <w:kern w:val="0"/>
           <w:sz w:val="30"/>
@@ -7284,29 +7141,7 @@
           <w:szCs w:val="30"/>
           <w14:ligatures w14:val="none"/>
         </w:rPr>
-        <w:t>”被羞辱，就是神被羞辱。</w:t>
-      </w:r>
-      <w:r>
-        <w:rPr>
-          <w:rFonts w:ascii="宋体" w:eastAsia="宋体" w:hAnsi="宋体" w:cs="Times New Roman" w:hint="eastAsia"/>
-          <w:color w:val="000000"/>
-          <w:kern w:val="0"/>
-          <w:sz w:val="30"/>
-          <w:szCs w:val="30"/>
-          <w14:ligatures w14:val="none"/>
-        </w:rPr>
-        <w:t>神的属性——“大仁大义”，</w:t>
-      </w:r>
-      <w:r>
-        <w:rPr>
-          <w:rFonts w:ascii="宋体" w:eastAsia="宋体" w:hAnsi="宋体" w:cs="Times New Roman" w:hint="eastAsia"/>
-          <w:color w:val="000000"/>
-          <w:kern w:val="0"/>
-          <w:sz w:val="30"/>
-          <w:szCs w:val="30"/>
-          <w14:ligatures w14:val="none"/>
-        </w:rPr>
-        <w:t>神关心祂的子民和圣山。</w:t>
+        <w:t>”被羞辱，就是神被羞辱。神的属性——“大仁大义”，神关心祂的子民和圣山。</w:t>
       </w:r>
     </w:p>
     <w:p>
@@ -7319,7 +7154,7 @@
         <w:ind w:firstLineChars="200" w:firstLine="600"/>
         <w:jc w:val="both"/>
         <w:rPr>
-          <w:rFonts w:ascii="宋体" w:eastAsia="宋体" w:hAnsi="宋体" w:cs="Times New Roman"/>
+          <w:rFonts w:ascii="宋体" w:eastAsia="宋体" w:hAnsi="宋体" w:cs="Times New Roman" w:hint="eastAsia"/>
           <w:color w:val="000000"/>
           <w:kern w:val="0"/>
           <w:sz w:val="30"/>
@@ -7533,7 +7368,7 @@
         <w:ind w:left="432" w:hanging="432"/>
         <w:jc w:val="both"/>
         <w:rPr>
-          <w:rFonts w:ascii="宋体" w:eastAsia="宋体" w:hAnsi="宋体" w:cs="Times New Roman"/>
+          <w:rFonts w:ascii="宋体" w:eastAsia="宋体" w:hAnsi="宋体" w:cs="Times New Roman" w:hint="eastAsia"/>
           <w:color w:val="000000"/>
           <w:kern w:val="0"/>
           <w:sz w:val="30"/>
@@ -7575,7 +7410,7 @@
         <w:ind w:firstLineChars="200" w:firstLine="600"/>
         <w:jc w:val="both"/>
         <w:rPr>
-          <w:rFonts w:ascii="宋体" w:eastAsia="宋体" w:hAnsi="宋体" w:cs="Times New Roman"/>
+          <w:rFonts w:ascii="宋体" w:eastAsia="宋体" w:hAnsi="宋体" w:cs="Times New Roman" w:hint="eastAsia"/>
           <w:color w:val="000000"/>
           <w:kern w:val="0"/>
           <w:sz w:val="30"/>
@@ -7605,7 +7440,7 @@
         <w:ind w:firstLineChars="200" w:firstLine="600"/>
         <w:jc w:val="both"/>
         <w:rPr>
-          <w:rFonts w:ascii="宋体" w:eastAsia="宋体" w:hAnsi="宋体" w:cs="Times New Roman"/>
+          <w:rFonts w:ascii="宋体" w:eastAsia="宋体" w:hAnsi="宋体" w:cs="Times New Roman" w:hint="eastAsia"/>
           <w:color w:val="000000"/>
           <w:kern w:val="0"/>
           <w:sz w:val="30"/>
@@ -7756,7 +7591,7 @@
         <w:ind w:firstLineChars="200" w:firstLine="600"/>
         <w:jc w:val="both"/>
         <w:rPr>
-          <w:rFonts w:ascii="宋体" w:eastAsia="宋体" w:hAnsi="宋体" w:cs="Times New Roman" w:hint="eastAsia"/>
+          <w:rFonts w:ascii="宋体" w:eastAsia="宋体" w:hAnsi="宋体" w:cs="Times New Roman"/>
           <w:color w:val="000000"/>
           <w:kern w:val="0"/>
           <w:sz w:val="30"/>
@@ -7775,6 +7610,2536 @@
         </w:rPr>
         <w:t>22-23节：神要告诉但以理他接下来要做的事。</w:t>
       </w:r>
+    </w:p>
+    <w:p>
+      <w:pPr>
+        <w:widowControl/>
+        <w:rPr>
+          <w:rFonts w:ascii="宋体" w:eastAsia="宋体" w:hAnsi="宋体" w:cs="Times New Roman" w:hint="eastAsia"/>
+          <w:color w:val="000000"/>
+          <w:kern w:val="0"/>
+          <w:sz w:val="30"/>
+          <w:szCs w:val="30"/>
+          <w14:ligatures w14:val="none"/>
+        </w:rPr>
+      </w:pPr>
+      <w:r>
+        <w:rPr>
+          <w:rFonts w:ascii="宋体" w:eastAsia="宋体" w:hAnsi="宋体" w:cs="Times New Roman" w:hint="eastAsia"/>
+          <w:color w:val="000000"/>
+          <w:kern w:val="0"/>
+          <w:sz w:val="30"/>
+          <w:szCs w:val="30"/>
+          <w14:ligatures w14:val="none"/>
+        </w:rPr>
+        <w:br w:type="page"/>
+      </w:r>
+    </w:p>
+    <w:p>
+      <w:pPr>
+        <w:keepNext/>
+        <w:keepLines/>
+        <w:widowControl/>
+        <w:pBdr>
+          <w:bottom w:val="single" w:sz="12" w:space="12" w:color="56152F"/>
+        </w:pBdr>
+        <w:spacing w:before="460" w:after="480" w:line="256" w:lineRule="auto"/>
+        <w:outlineLvl w:val="0"/>
+        <w:rPr>
+          <w:rFonts w:ascii="Calibri" w:eastAsia="宋体" w:hAnsi="Calibri" w:cs="Times New Roman" w:hint="eastAsia"/>
+          <w:color w:val="731C3F"/>
+          <w:kern w:val="0"/>
+          <w:sz w:val="40"/>
+          <w:szCs w:val="32"/>
+          <w14:ligatures w14:val="none"/>
+        </w:rPr>
+      </w:pPr>
+      <w:r>
+        <w:rPr>
+          <w:rFonts w:ascii="Calibri" w:eastAsia="宋体" w:hAnsi="Calibri" w:cs="Times New Roman" w:hint="eastAsia"/>
+          <w:color w:val="731C3F"/>
+          <w:kern w:val="0"/>
+          <w:sz w:val="40"/>
+          <w:szCs w:val="32"/>
+          <w14:ligatures w14:val="none"/>
+        </w:rPr>
+        <w:lastRenderedPageBreak/>
+        <w:t>但以理第</w:t>
+      </w:r>
+      <w:r>
+        <w:rPr>
+          <w:rFonts w:ascii="Calibri" w:eastAsia="宋体" w:hAnsi="Calibri" w:cs="Times New Roman" w:hint="eastAsia"/>
+          <w:color w:val="731C3F"/>
+          <w:kern w:val="0"/>
+          <w:sz w:val="40"/>
+          <w:szCs w:val="32"/>
+          <w14:ligatures w14:val="none"/>
+        </w:rPr>
+        <w:t>9</w:t>
+      </w:r>
+      <w:r>
+        <w:rPr>
+          <w:rFonts w:ascii="Calibri" w:eastAsia="宋体" w:hAnsi="Calibri" w:cs="Times New Roman" w:hint="eastAsia"/>
+          <w:color w:val="731C3F"/>
+          <w:kern w:val="0"/>
+          <w:sz w:val="40"/>
+          <w:szCs w:val="32"/>
+          <w14:ligatures w14:val="none"/>
+        </w:rPr>
+        <w:t>章</w:t>
+      </w:r>
+      <w:r>
+        <w:rPr>
+          <w:rFonts w:ascii="Calibri" w:eastAsia="宋体" w:hAnsi="Calibri" w:cs="Times New Roman" w:hint="eastAsia"/>
+          <w:color w:val="731C3F"/>
+          <w:kern w:val="0"/>
+          <w:sz w:val="40"/>
+          <w:szCs w:val="32"/>
+          <w14:ligatures w14:val="none"/>
+        </w:rPr>
+        <w:t>（二）</w:t>
+      </w:r>
+      <w:r>
+        <w:rPr>
+          <w:rFonts w:ascii="Calibri" w:eastAsia="宋体" w:hAnsi="Calibri" w:cs="Times New Roman" w:hint="eastAsia"/>
+          <w:color w:val="731C3F"/>
+          <w:kern w:val="0"/>
+          <w:sz w:val="40"/>
+          <w:szCs w:val="32"/>
+          <w14:ligatures w14:val="none"/>
+        </w:rPr>
+        <w:t>~</w:t>
+      </w:r>
+      <w:r>
+        <w:rPr>
+          <w:rFonts w:ascii="Calibri" w:eastAsia="宋体" w:hAnsi="Calibri" w:cs="Times New Roman" w:hint="eastAsia"/>
+          <w:color w:val="731C3F"/>
+          <w:kern w:val="0"/>
+          <w:sz w:val="40"/>
+          <w:szCs w:val="32"/>
+          <w14:ligatures w14:val="none"/>
+        </w:rPr>
+        <w:t>六十九个七</w:t>
+      </w:r>
+    </w:p>
+    <w:p>
+      <w:pPr>
+        <w:widowControl/>
+        <w:tabs>
+          <w:tab w:val="left" w:pos="420"/>
+        </w:tabs>
+        <w:spacing w:after="120" w:line="256" w:lineRule="auto"/>
+        <w:ind w:left="432" w:hanging="432"/>
+        <w:jc w:val="both"/>
+        <w:rPr>
+          <w:rFonts w:ascii="宋体" w:eastAsia="宋体" w:hAnsi="宋体" w:cs="Times New Roman" w:hint="eastAsia"/>
+          <w:color w:val="000000"/>
+          <w:kern w:val="0"/>
+          <w:sz w:val="30"/>
+          <w:szCs w:val="30"/>
+          <w14:ligatures w14:val="none"/>
+        </w:rPr>
+      </w:pPr>
+      <w:r>
+        <w:rPr>
+          <w:rFonts w:ascii="宋体" w:eastAsia="宋体" w:hAnsi="宋体" w:cs="Times New Roman" w:hint="eastAsia"/>
+          <w:color w:val="000000"/>
+          <w:kern w:val="0"/>
+          <w:sz w:val="30"/>
+          <w:szCs w:val="30"/>
+          <w14:ligatures w14:val="none"/>
+        </w:rPr>
+        <w:t>时间</w:t>
+      </w:r>
+      <w:r>
+        <w:rPr>
+          <w:rFonts w:ascii="宋体" w:eastAsia="宋体" w:hAnsi="宋体" w:cs="Times New Roman"/>
+          <w:color w:val="000000"/>
+          <w:kern w:val="0"/>
+          <w:sz w:val="30"/>
+          <w:szCs w:val="30"/>
+          <w14:ligatures w14:val="none"/>
+        </w:rPr>
+        <w:t>202</w:t>
+      </w:r>
+      <w:r>
+        <w:rPr>
+          <w:rFonts w:ascii="宋体" w:eastAsia="宋体" w:hAnsi="宋体" w:cs="Times New Roman" w:hint="eastAsia"/>
+          <w:color w:val="000000"/>
+          <w:kern w:val="0"/>
+          <w:sz w:val="30"/>
+          <w:szCs w:val="30"/>
+          <w14:ligatures w14:val="none"/>
+        </w:rPr>
+        <w:t>5年</w:t>
+      </w:r>
+      <w:r>
+        <w:rPr>
+          <w:rFonts w:ascii="宋体" w:eastAsia="宋体" w:hAnsi="宋体" w:cs="Times New Roman" w:hint="eastAsia"/>
+          <w:color w:val="000000"/>
+          <w:kern w:val="0"/>
+          <w:sz w:val="30"/>
+          <w:szCs w:val="30"/>
+          <w14:ligatures w14:val="none"/>
+        </w:rPr>
+        <w:t>6</w:t>
+      </w:r>
+      <w:r>
+        <w:rPr>
+          <w:rFonts w:ascii="宋体" w:eastAsia="宋体" w:hAnsi="宋体" w:cs="Times New Roman" w:hint="eastAsia"/>
+          <w:color w:val="000000"/>
+          <w:kern w:val="0"/>
+          <w:sz w:val="30"/>
+          <w:szCs w:val="30"/>
+          <w14:ligatures w14:val="none"/>
+        </w:rPr>
+        <w:t>月</w:t>
+      </w:r>
+      <w:r>
+        <w:rPr>
+          <w:rFonts w:ascii="宋体" w:eastAsia="宋体" w:hAnsi="宋体" w:cs="Times New Roman" w:hint="eastAsia"/>
+          <w:color w:val="000000"/>
+          <w:kern w:val="0"/>
+          <w:sz w:val="30"/>
+          <w:szCs w:val="30"/>
+          <w14:ligatures w14:val="none"/>
+        </w:rPr>
+        <w:t>12</w:t>
+      </w:r>
+      <w:r>
+        <w:rPr>
+          <w:rFonts w:ascii="宋体" w:eastAsia="宋体" w:hAnsi="宋体" w:cs="Times New Roman" w:hint="eastAsia"/>
+          <w:color w:val="000000"/>
+          <w:kern w:val="0"/>
+          <w:sz w:val="30"/>
+          <w:szCs w:val="30"/>
+          <w14:ligatures w14:val="none"/>
+        </w:rPr>
+        <w:t>日</w:t>
+      </w:r>
+    </w:p>
+    <w:p>
+      <w:pPr>
+        <w:widowControl/>
+        <w:tabs>
+          <w:tab w:val="left" w:pos="420"/>
+        </w:tabs>
+        <w:spacing w:after="120" w:line="256" w:lineRule="auto"/>
+        <w:ind w:left="432" w:hanging="432"/>
+        <w:jc w:val="both"/>
+        <w:rPr>
+          <w:rFonts w:ascii="宋体" w:eastAsia="宋体" w:hAnsi="宋体" w:cs="Times New Roman" w:hint="eastAsia"/>
+          <w:color w:val="000000"/>
+          <w:kern w:val="0"/>
+          <w:sz w:val="30"/>
+          <w:szCs w:val="30"/>
+          <w14:ligatures w14:val="none"/>
+        </w:rPr>
+      </w:pPr>
+      <w:r>
+        <w:rPr>
+          <w:rFonts w:ascii="宋体" w:eastAsia="宋体" w:hAnsi="宋体" w:cs="Times New Roman" w:hint="eastAsia"/>
+          <w:color w:val="000000"/>
+          <w:kern w:val="0"/>
+          <w:sz w:val="30"/>
+          <w:szCs w:val="30"/>
+          <w14:ligatures w14:val="none"/>
+        </w:rPr>
+        <w:t>相关经文：但以理</w:t>
+      </w:r>
+      <w:r>
+        <w:rPr>
+          <w:rFonts w:ascii="宋体" w:eastAsia="宋体" w:hAnsi="宋体" w:cs="Times New Roman" w:hint="eastAsia"/>
+          <w:color w:val="000000"/>
+          <w:kern w:val="0"/>
+          <w:sz w:val="30"/>
+          <w:szCs w:val="30"/>
+          <w14:ligatures w14:val="none"/>
+        </w:rPr>
+        <w:t>9</w:t>
+      </w:r>
+      <w:r>
+        <w:rPr>
+          <w:rFonts w:ascii="宋体" w:eastAsia="宋体" w:hAnsi="宋体" w:cs="Times New Roman" w:hint="eastAsia"/>
+          <w:color w:val="000000"/>
+          <w:kern w:val="0"/>
+          <w:sz w:val="30"/>
+          <w:szCs w:val="30"/>
+          <w14:ligatures w14:val="none"/>
+        </w:rPr>
+        <w:t>:</w:t>
+      </w:r>
+      <w:r>
+        <w:rPr>
+          <w:rFonts w:ascii="宋体" w:eastAsia="宋体" w:hAnsi="宋体" w:cs="Times New Roman" w:hint="eastAsia"/>
+          <w:color w:val="000000"/>
+          <w:kern w:val="0"/>
+          <w:sz w:val="30"/>
+          <w:szCs w:val="30"/>
+          <w14:ligatures w14:val="none"/>
+        </w:rPr>
+        <w:t>24</w:t>
+      </w:r>
+      <w:r>
+        <w:rPr>
+          <w:rFonts w:ascii="宋体" w:eastAsia="宋体" w:hAnsi="宋体" w:cs="Times New Roman" w:hint="eastAsia"/>
+          <w:color w:val="000000"/>
+          <w:kern w:val="0"/>
+          <w:sz w:val="30"/>
+          <w:szCs w:val="30"/>
+          <w14:ligatures w14:val="none"/>
+        </w:rPr>
+        <w:t>-</w:t>
+      </w:r>
+      <w:r>
+        <w:rPr>
+          <w:rFonts w:ascii="宋体" w:eastAsia="宋体" w:hAnsi="宋体" w:cs="Times New Roman" w:hint="eastAsia"/>
+          <w:color w:val="000000"/>
+          <w:kern w:val="0"/>
+          <w:sz w:val="30"/>
+          <w:szCs w:val="30"/>
+          <w14:ligatures w14:val="none"/>
+        </w:rPr>
+        <w:t>25</w:t>
+      </w:r>
+    </w:p>
+    <w:p>
+      <w:pPr>
+        <w:widowControl/>
+        <w:tabs>
+          <w:tab w:val="left" w:pos="420"/>
+        </w:tabs>
+        <w:spacing w:after="120" w:line="257" w:lineRule="auto"/>
+        <w:ind w:firstLineChars="200" w:firstLine="600"/>
+        <w:jc w:val="both"/>
+        <w:rPr>
+          <w:rFonts w:ascii="宋体" w:eastAsia="宋体" w:hAnsi="宋体" w:cs="Times New Roman"/>
+          <w:color w:val="000000"/>
+          <w:kern w:val="0"/>
+          <w:sz w:val="30"/>
+          <w:szCs w:val="30"/>
+          <w14:ligatures w14:val="none"/>
+        </w:rPr>
+      </w:pPr>
+      <w:r>
+        <w:rPr>
+          <w:rFonts w:ascii="宋体" w:eastAsia="宋体" w:hAnsi="宋体" w:cs="Times New Roman" w:hint="eastAsia"/>
+          <w:color w:val="000000"/>
+          <w:kern w:val="0"/>
+          <w:sz w:val="30"/>
+          <w:szCs w:val="30"/>
+          <w14:ligatures w14:val="none"/>
+        </w:rPr>
+        <w:t>距今2700年前，但以理居住在巴比伦，神给他异象，看到当时的巴比伦帝国和将来的世界帝国，先是给尼布甲尼撒梦，然后让但以理在梦中看到，并给他解释</w:t>
+      </w:r>
+      <w:r>
+        <w:rPr>
+          <w:rFonts w:ascii="宋体" w:eastAsia="宋体" w:hAnsi="宋体" w:cs="Times New Roman" w:hint="eastAsia"/>
+          <w:color w:val="000000"/>
+          <w:kern w:val="0"/>
+          <w:sz w:val="30"/>
+          <w:szCs w:val="30"/>
+          <w14:ligatures w14:val="none"/>
+        </w:rPr>
+        <w:t>（「但以理书7-8」）</w:t>
+      </w:r>
+      <w:r>
+        <w:rPr>
+          <w:rFonts w:ascii="宋体" w:eastAsia="宋体" w:hAnsi="宋体" w:cs="Times New Roman" w:hint="eastAsia"/>
+          <w:color w:val="000000"/>
+          <w:kern w:val="0"/>
+          <w:sz w:val="30"/>
+          <w:szCs w:val="30"/>
+          <w14:ligatures w14:val="none"/>
+        </w:rPr>
+        <w:t>。「但以理书9」非常重要，关于神的永恒计划，神与教会的关系，教会什么时候结束，犹太人的最后七年什么时候开始，都在这一章里讲得很清楚。</w:t>
+      </w:r>
+    </w:p>
+    <w:p>
+      <w:pPr>
+        <w:widowControl/>
+        <w:tabs>
+          <w:tab w:val="left" w:pos="420"/>
+        </w:tabs>
+        <w:spacing w:after="120" w:line="257" w:lineRule="auto"/>
+        <w:jc w:val="both"/>
+        <w:rPr>
+          <w:rFonts w:ascii="宋体" w:eastAsia="宋体" w:hAnsi="宋体" w:cs="Times New Roman"/>
+          <w:b/>
+          <w:bCs/>
+          <w:color w:val="000000"/>
+          <w:kern w:val="0"/>
+          <w:sz w:val="30"/>
+          <w:szCs w:val="30"/>
+          <w14:ligatures w14:val="none"/>
+        </w:rPr>
+      </w:pPr>
+      <w:r>
+        <w:rPr>
+          <w:rFonts w:ascii="宋体" w:eastAsia="宋体" w:hAnsi="宋体" w:cs="Times New Roman" w:hint="eastAsia"/>
+          <w:b/>
+          <w:bCs/>
+          <w:color w:val="000000"/>
+          <w:kern w:val="0"/>
+          <w:sz w:val="30"/>
+          <w:szCs w:val="30"/>
+          <w14:ligatures w14:val="none"/>
+        </w:rPr>
+        <w:t>一、</w:t>
+      </w:r>
+      <w:r>
+        <w:rPr>
+          <w:rFonts w:ascii="宋体" w:eastAsia="宋体" w:hAnsi="宋体" w:cs="Times New Roman" w:hint="eastAsia"/>
+          <w:b/>
+          <w:bCs/>
+          <w:color w:val="000000"/>
+          <w:kern w:val="0"/>
+          <w:sz w:val="30"/>
+          <w:szCs w:val="30"/>
+          <w14:ligatures w14:val="none"/>
+        </w:rPr>
+        <w:t xml:space="preserve"> v24七十个七预言背后的原因</w:t>
+      </w:r>
+    </w:p>
+    <w:p>
+      <w:pPr>
+        <w:widowControl/>
+        <w:tabs>
+          <w:tab w:val="left" w:pos="420"/>
+        </w:tabs>
+        <w:spacing w:after="120" w:line="257" w:lineRule="auto"/>
+        <w:ind w:firstLineChars="200" w:firstLine="602"/>
+        <w:jc w:val="both"/>
+        <w:rPr>
+          <w:rFonts w:ascii="宋体" w:eastAsia="宋体" w:hAnsi="宋体" w:cs="Times New Roman"/>
+          <w:color w:val="000000"/>
+          <w:kern w:val="0"/>
+          <w:sz w:val="30"/>
+          <w:szCs w:val="30"/>
+          <w14:ligatures w14:val="none"/>
+        </w:rPr>
+      </w:pPr>
+      <w:r>
+        <w:rPr>
+          <w:rFonts w:ascii="宋体" w:eastAsia="宋体" w:hAnsi="宋体" w:cs="Times New Roman" w:hint="eastAsia"/>
+          <w:b/>
+          <w:bCs/>
+          <w:color w:val="000000"/>
+          <w:kern w:val="0"/>
+          <w:sz w:val="30"/>
+          <w:szCs w:val="30"/>
+          <w14:ligatures w14:val="none"/>
+        </w:rPr>
+        <w:t>“为你本国之民和你圣城”</w:t>
+      </w:r>
+      <w:r>
+        <w:rPr>
+          <w:rFonts w:ascii="宋体" w:eastAsia="宋体" w:hAnsi="宋体" w:cs="Times New Roman" w:hint="eastAsia"/>
+          <w:color w:val="000000"/>
+          <w:kern w:val="0"/>
+          <w:sz w:val="30"/>
+          <w:szCs w:val="30"/>
+          <w14:ligatures w14:val="none"/>
+        </w:rPr>
+        <w:t>：</w:t>
+      </w:r>
+      <w:r>
+        <w:rPr>
+          <w:rFonts w:ascii="宋体" w:eastAsia="宋体" w:hAnsi="宋体" w:cs="Times New Roman" w:hint="eastAsia"/>
+          <w:color w:val="000000"/>
+          <w:kern w:val="0"/>
+          <w:sz w:val="30"/>
+          <w:szCs w:val="30"/>
+          <w14:ligatures w14:val="none"/>
+        </w:rPr>
+        <w:t>这里讲得很清楚，</w:t>
+      </w:r>
+      <w:r>
+        <w:rPr>
+          <w:rFonts w:ascii="宋体" w:eastAsia="宋体" w:hAnsi="宋体" w:cs="Times New Roman" w:hint="eastAsia"/>
+          <w:color w:val="000000"/>
+          <w:kern w:val="0"/>
+          <w:sz w:val="30"/>
+          <w:szCs w:val="30"/>
+          <w14:ligatures w14:val="none"/>
+        </w:rPr>
+        <w:t>这个预言只</w:t>
+      </w:r>
+      <w:r>
+        <w:rPr>
+          <w:rFonts w:ascii="宋体" w:eastAsia="宋体" w:hAnsi="宋体" w:cs="Times New Roman" w:hint="eastAsia"/>
+          <w:color w:val="000000"/>
+          <w:kern w:val="0"/>
+          <w:sz w:val="30"/>
+          <w:szCs w:val="30"/>
+          <w14:ligatures w14:val="none"/>
+        </w:rPr>
+        <w:t>针对犹太人和耶路撒冷，不包括外邦人。对于犹太人、教会和外邦人，神有不同的计划。</w:t>
+      </w:r>
+      <w:r>
+        <w:rPr>
+          <w:rFonts w:ascii="宋体" w:eastAsia="宋体" w:hAnsi="宋体" w:cs="Times New Roman" w:hint="eastAsia"/>
+          <w:color w:val="000000"/>
+          <w:kern w:val="0"/>
+          <w:sz w:val="30"/>
+          <w:szCs w:val="30"/>
+          <w14:ligatures w14:val="none"/>
+        </w:rPr>
+        <w:t>短短一句话，可以看到神的主权，祂掌控一切，从创造到将来，世界的起始发展和结束，已经定下来。“七十个七”不可能是日、月，只能是年。神给犹太人定下七个节期，节期是影儿，实体是弥赛亚。</w:t>
+      </w:r>
+      <w:r>
+        <w:rPr>
+          <w:rFonts w:ascii="宋体" w:eastAsia="宋体" w:hAnsi="宋体" w:cs="Times New Roman" w:hint="eastAsia"/>
+          <w:color w:val="000000"/>
+          <w:kern w:val="0"/>
+          <w:sz w:val="30"/>
+          <w:szCs w:val="30"/>
+          <w14:ligatures w14:val="none"/>
+        </w:rPr>
+        <w:t>我们知道现在的历史已经应验了四个节期，</w:t>
+      </w:r>
+      <w:r>
+        <w:rPr>
+          <w:rFonts w:ascii="宋体" w:eastAsia="宋体" w:hAnsi="宋体" w:cs="Times New Roman" w:hint="eastAsia"/>
+          <w:color w:val="000000"/>
+          <w:kern w:val="0"/>
+          <w:sz w:val="30"/>
+          <w:szCs w:val="30"/>
+          <w14:ligatures w14:val="none"/>
+        </w:rPr>
+        <w:t>五旬节之后就是吹角节、赎罪日和住棚节，我们现在活在吹角节。</w:t>
+      </w:r>
+    </w:p>
+    <w:p>
+      <w:pPr>
+        <w:widowControl/>
+        <w:tabs>
+          <w:tab w:val="left" w:pos="420"/>
+        </w:tabs>
+        <w:spacing w:after="120" w:line="257" w:lineRule="auto"/>
+        <w:ind w:firstLineChars="200" w:firstLine="602"/>
+        <w:jc w:val="both"/>
+        <w:rPr>
+          <w:rFonts w:ascii="宋体" w:eastAsia="宋体" w:hAnsi="宋体" w:cs="Times New Roman"/>
+          <w:b/>
+          <w:bCs/>
+          <w:color w:val="000000"/>
+          <w:kern w:val="0"/>
+          <w:sz w:val="30"/>
+          <w:szCs w:val="30"/>
+          <w14:ligatures w14:val="none"/>
+        </w:rPr>
+      </w:pPr>
+      <w:r>
+        <w:rPr>
+          <w:rFonts w:ascii="宋体" w:eastAsia="宋体" w:hAnsi="宋体" w:cs="Times New Roman" w:hint="eastAsia"/>
+          <w:b/>
+          <w:bCs/>
+          <w:color w:val="000000"/>
+          <w:kern w:val="0"/>
+          <w:sz w:val="30"/>
+          <w:szCs w:val="30"/>
+          <w14:ligatures w14:val="none"/>
+        </w:rPr>
+        <w:t>“</w:t>
+      </w:r>
+      <w:r>
+        <w:rPr>
+          <w:rFonts w:ascii="宋体" w:eastAsia="宋体" w:hAnsi="宋体" w:cs="Times New Roman" w:hint="eastAsia"/>
+          <w:b/>
+          <w:bCs/>
+          <w:color w:val="000000"/>
+          <w:kern w:val="0"/>
+          <w:sz w:val="30"/>
+          <w:szCs w:val="30"/>
+          <w14:ligatures w14:val="none"/>
+        </w:rPr>
+        <w:t>要止住罪过，除净罪恶，赎尽罪孽</w:t>
+      </w:r>
+      <w:r>
+        <w:rPr>
+          <w:rFonts w:ascii="宋体" w:eastAsia="宋体" w:hAnsi="宋体" w:cs="Times New Roman" w:hint="eastAsia"/>
+          <w:b/>
+          <w:bCs/>
+          <w:color w:val="000000"/>
+          <w:kern w:val="0"/>
+          <w:sz w:val="30"/>
+          <w:szCs w:val="30"/>
+          <w14:ligatures w14:val="none"/>
+        </w:rPr>
+        <w:t>”，这里有三点：</w:t>
+      </w:r>
+    </w:p>
+    <w:p>
+      <w:pPr>
+        <w:widowControl/>
+        <w:tabs>
+          <w:tab w:val="left" w:pos="420"/>
+        </w:tabs>
+        <w:spacing w:after="120" w:line="257" w:lineRule="auto"/>
+        <w:ind w:firstLineChars="200" w:firstLine="602"/>
+        <w:jc w:val="both"/>
+        <w:rPr>
+          <w:rFonts w:ascii="宋体" w:eastAsia="宋体" w:hAnsi="宋体" w:cs="Times New Roman"/>
+          <w:color w:val="000000"/>
+          <w:kern w:val="0"/>
+          <w:sz w:val="30"/>
+          <w:szCs w:val="30"/>
+          <w14:ligatures w14:val="none"/>
+        </w:rPr>
+      </w:pPr>
+      <w:r>
+        <w:rPr>
+          <w:rFonts w:ascii="宋体" w:eastAsia="宋体" w:hAnsi="宋体" w:cs="Times New Roman" w:hint="eastAsia"/>
+          <w:b/>
+          <w:bCs/>
+          <w:color w:val="000000"/>
+          <w:kern w:val="0"/>
+          <w:sz w:val="30"/>
+          <w:szCs w:val="30"/>
+          <w14:ligatures w14:val="none"/>
+        </w:rPr>
+        <w:lastRenderedPageBreak/>
+        <w:t>止住罪过</w:t>
+      </w:r>
+      <w:r>
+        <w:rPr>
+          <w:rFonts w:ascii="宋体" w:eastAsia="宋体" w:hAnsi="宋体" w:cs="Times New Roman" w:hint="eastAsia"/>
+          <w:b/>
+          <w:bCs/>
+          <w:color w:val="000000"/>
+          <w:kern w:val="0"/>
+          <w:sz w:val="30"/>
+          <w:szCs w:val="30"/>
+          <w14:ligatures w14:val="none"/>
+        </w:rPr>
+        <w:t>：</w:t>
+      </w:r>
+      <w:r>
+        <w:rPr>
+          <w:rFonts w:ascii="宋体" w:eastAsia="宋体" w:hAnsi="宋体" w:cs="Times New Roman" w:hint="eastAsia"/>
+          <w:color w:val="000000"/>
+          <w:kern w:val="0"/>
+          <w:sz w:val="30"/>
+          <w:szCs w:val="30"/>
+          <w14:ligatures w14:val="none"/>
+        </w:rPr>
+        <w:t>在第七十个七年，神要停止犹太人悖逆的罪，</w:t>
+      </w:r>
+      <w:r>
+        <w:rPr>
+          <w:rFonts w:ascii="宋体" w:eastAsia="宋体" w:hAnsi="宋体" w:cs="Times New Roman" w:hint="eastAsia"/>
+          <w:color w:val="000000"/>
+          <w:kern w:val="0"/>
+          <w:sz w:val="30"/>
+          <w:szCs w:val="30"/>
+          <w14:ligatures w14:val="none"/>
+        </w:rPr>
+        <w:t>他们</w:t>
+      </w:r>
+      <w:r>
+        <w:rPr>
+          <w:rFonts w:ascii="宋体" w:eastAsia="宋体" w:hAnsi="宋体" w:cs="Times New Roman" w:hint="eastAsia"/>
+          <w:color w:val="000000"/>
+          <w:kern w:val="0"/>
+          <w:sz w:val="30"/>
+          <w:szCs w:val="30"/>
+          <w14:ligatures w14:val="none"/>
+        </w:rPr>
+        <w:t>不把神当神。「撒迦利亚书12：10-12」：“……</w:t>
+      </w:r>
+      <w:r>
+        <w:rPr>
+          <w:rFonts w:ascii="宋体" w:eastAsia="宋体" w:hAnsi="宋体" w:cs="Times New Roman" w:hint="eastAsia"/>
+          <w:color w:val="000000"/>
+          <w:kern w:val="0"/>
+          <w:sz w:val="30"/>
+          <w:szCs w:val="30"/>
+          <w14:ligatures w14:val="none"/>
+        </w:rPr>
+        <w:t>我必将那施恩叫人恳求的灵，浇灌大卫家和耶路撒冷的居民。他们必仰望我（或作“他”。本节同），就是他们所扎的；必为我悲哀，如丧独生子，又为我愁苦，如丧长子。那日，耶路撒冷必有大大的悲哀，如米吉多平原之哈达临门的悲哀。境内一家一家地都必悲哀。</w:t>
+      </w:r>
+      <w:r>
+        <w:rPr>
+          <w:rFonts w:ascii="宋体" w:eastAsia="宋体" w:hAnsi="宋体" w:cs="Times New Roman" w:hint="eastAsia"/>
+          <w:color w:val="000000"/>
+          <w:kern w:val="0"/>
+          <w:sz w:val="30"/>
+          <w:szCs w:val="30"/>
+          <w14:ligatures w14:val="none"/>
+        </w:rPr>
+        <w:t>……”</w:t>
+      </w:r>
+      <w:r>
+        <w:rPr>
+          <w:rFonts w:ascii="宋体" w:eastAsia="宋体" w:hAnsi="宋体" w:cs="Times New Roman" w:hint="eastAsia"/>
+          <w:color w:val="000000"/>
+          <w:kern w:val="0"/>
+          <w:sz w:val="30"/>
+          <w:szCs w:val="30"/>
+          <w14:ligatures w14:val="none"/>
+        </w:rPr>
+        <w:t xml:space="preserve"> </w:t>
+      </w:r>
+    </w:p>
+    <w:p>
+      <w:pPr>
+        <w:widowControl/>
+        <w:tabs>
+          <w:tab w:val="left" w:pos="420"/>
+        </w:tabs>
+        <w:spacing w:after="120" w:line="257" w:lineRule="auto"/>
+        <w:ind w:firstLineChars="200" w:firstLine="602"/>
+        <w:jc w:val="both"/>
+        <w:rPr>
+          <w:rFonts w:ascii="宋体" w:eastAsia="宋体" w:hAnsi="宋体" w:cs="Times New Roman"/>
+          <w:color w:val="000000"/>
+          <w:kern w:val="0"/>
+          <w:sz w:val="30"/>
+          <w:szCs w:val="30"/>
+          <w14:ligatures w14:val="none"/>
+        </w:rPr>
+      </w:pPr>
+      <w:r>
+        <w:rPr>
+          <w:rFonts w:ascii="宋体" w:eastAsia="宋体" w:hAnsi="宋体" w:cs="Times New Roman" w:hint="eastAsia"/>
+          <w:b/>
+          <w:bCs/>
+          <w:color w:val="000000"/>
+          <w:kern w:val="0"/>
+          <w:sz w:val="30"/>
+          <w:szCs w:val="30"/>
+          <w14:ligatures w14:val="none"/>
+        </w:rPr>
+        <w:t>除净罪恶</w:t>
+      </w:r>
+      <w:r>
+        <w:rPr>
+          <w:rFonts w:ascii="宋体" w:eastAsia="宋体" w:hAnsi="宋体" w:cs="Times New Roman" w:hint="eastAsia"/>
+          <w:b/>
+          <w:bCs/>
+          <w:color w:val="000000"/>
+          <w:kern w:val="0"/>
+          <w:sz w:val="30"/>
+          <w:szCs w:val="30"/>
+          <w14:ligatures w14:val="none"/>
+        </w:rPr>
+        <w:t>：</w:t>
+      </w:r>
+      <w:r>
+        <w:rPr>
+          <w:rFonts w:ascii="宋体" w:eastAsia="宋体" w:hAnsi="宋体" w:cs="Times New Roman" w:hint="eastAsia"/>
+          <w:color w:val="000000"/>
+          <w:kern w:val="0"/>
+          <w:sz w:val="30"/>
+          <w:szCs w:val="30"/>
+          <w14:ligatures w14:val="none"/>
+        </w:rPr>
+        <w:t>「撒迦利亚书1</w:t>
+      </w:r>
+      <w:r>
+        <w:rPr>
+          <w:rFonts w:ascii="宋体" w:eastAsia="宋体" w:hAnsi="宋体" w:cs="Times New Roman" w:hint="eastAsia"/>
+          <w:color w:val="000000"/>
+          <w:kern w:val="0"/>
+          <w:sz w:val="30"/>
+          <w:szCs w:val="30"/>
+          <w14:ligatures w14:val="none"/>
+        </w:rPr>
+        <w:t>3</w:t>
+      </w:r>
+      <w:r>
+        <w:rPr>
+          <w:rFonts w:ascii="宋体" w:eastAsia="宋体" w:hAnsi="宋体" w:cs="Times New Roman" w:hint="eastAsia"/>
+          <w:color w:val="000000"/>
+          <w:kern w:val="0"/>
+          <w:sz w:val="30"/>
+          <w:szCs w:val="30"/>
+          <w14:ligatures w14:val="none"/>
+        </w:rPr>
+        <w:t>：1」</w:t>
+      </w:r>
+      <w:r>
+        <w:rPr>
+          <w:rFonts w:ascii="宋体" w:eastAsia="宋体" w:hAnsi="宋体" w:cs="Times New Roman" w:hint="eastAsia"/>
+          <w:color w:val="000000"/>
+          <w:kern w:val="0"/>
+          <w:sz w:val="30"/>
+          <w:szCs w:val="30"/>
+          <w14:ligatures w14:val="none"/>
+        </w:rPr>
+        <w:t>：“</w:t>
+      </w:r>
+      <w:r>
+        <w:rPr>
+          <w:rFonts w:ascii="宋体" w:eastAsia="宋体" w:hAnsi="宋体" w:cs="Times New Roman" w:hint="eastAsia"/>
+          <w:color w:val="000000"/>
+          <w:kern w:val="0"/>
+          <w:sz w:val="30"/>
+          <w:szCs w:val="30"/>
+          <w14:ligatures w14:val="none"/>
+        </w:rPr>
+        <w:t>那日，必给大卫家和耶路撒冷的居民开一个泉源，洗除罪恶与污秽。</w:t>
+      </w:r>
+      <w:r>
+        <w:rPr>
+          <w:rFonts w:ascii="宋体" w:eastAsia="宋体" w:hAnsi="宋体" w:cs="Times New Roman" w:hint="eastAsia"/>
+          <w:color w:val="000000"/>
+          <w:kern w:val="0"/>
+          <w:sz w:val="30"/>
+          <w:szCs w:val="30"/>
+          <w14:ligatures w14:val="none"/>
+        </w:rPr>
+        <w:t>”</w:t>
+      </w:r>
+      <w:r>
+        <w:rPr>
+          <w:rFonts w:ascii="宋体" w:eastAsia="宋体" w:hAnsi="宋体" w:cs="Times New Roman" w:hint="eastAsia"/>
+          <w:color w:val="000000"/>
+          <w:kern w:val="0"/>
+          <w:sz w:val="30"/>
+          <w:szCs w:val="30"/>
+          <w14:ligatures w14:val="none"/>
+        </w:rPr>
+        <w:t>神要用圣灵浇灌犹太人，让他们醒过来，认识到他们钉死了耶稣。</w:t>
+      </w:r>
+      <w:r>
+        <w:rPr>
+          <w:rFonts w:ascii="宋体" w:eastAsia="宋体" w:hAnsi="宋体" w:cs="Times New Roman" w:hint="eastAsia"/>
+          <w:color w:val="000000"/>
+          <w:kern w:val="0"/>
+          <w:sz w:val="30"/>
+          <w:szCs w:val="30"/>
+          <w14:ligatures w14:val="none"/>
+        </w:rPr>
+        <w:t>那日就是赎罪日，这还是在将来。神要以色列遵守节期，是提醒他们弥赛亚，也是让所有外邦人的提醒，因为耶稣说“看无花果树”，也就是看以色列做什么，看他们的生活。逾越节、</w:t>
+      </w:r>
+      <w:r>
+        <w:rPr>
+          <w:rFonts w:ascii="宋体" w:eastAsia="宋体" w:hAnsi="宋体" w:cs="Times New Roman" w:hint="eastAsia"/>
+          <w:color w:val="000000"/>
+          <w:kern w:val="0"/>
+          <w:sz w:val="30"/>
+          <w:szCs w:val="30"/>
+          <w14:ligatures w14:val="none"/>
+        </w:rPr>
+        <w:t>除酵节、初熟节、五旬节已经应验，</w:t>
+      </w:r>
+      <w:r>
+        <w:rPr>
+          <w:rFonts w:ascii="宋体" w:eastAsia="宋体" w:hAnsi="宋体" w:cs="Times New Roman" w:hint="eastAsia"/>
+          <w:color w:val="000000"/>
+          <w:kern w:val="0"/>
+          <w:sz w:val="30"/>
+          <w:szCs w:val="30"/>
+          <w14:ligatures w14:val="none"/>
+        </w:rPr>
+        <w:t>我们今天是</w:t>
+      </w:r>
+      <w:r>
+        <w:rPr>
+          <w:rFonts w:ascii="宋体" w:eastAsia="宋体" w:hAnsi="宋体" w:cs="Times New Roman" w:hint="eastAsia"/>
+          <w:color w:val="000000"/>
+          <w:kern w:val="0"/>
+          <w:sz w:val="30"/>
+          <w:szCs w:val="30"/>
+          <w14:ligatures w14:val="none"/>
+        </w:rPr>
+        <w:t>教会时期，</w:t>
+      </w:r>
+      <w:r>
+        <w:rPr>
+          <w:rFonts w:ascii="宋体" w:eastAsia="宋体" w:hAnsi="宋体" w:cs="Times New Roman" w:hint="eastAsia"/>
+          <w:color w:val="000000"/>
+          <w:kern w:val="0"/>
+          <w:sz w:val="30"/>
+          <w:szCs w:val="30"/>
+          <w14:ligatures w14:val="none"/>
+        </w:rPr>
+        <w:t>在吹角节</w:t>
+      </w:r>
+      <w:r>
+        <w:rPr>
+          <w:rFonts w:ascii="宋体" w:eastAsia="宋体" w:hAnsi="宋体" w:cs="Times New Roman" w:hint="eastAsia"/>
+          <w:color w:val="000000"/>
+          <w:kern w:val="0"/>
+          <w:sz w:val="30"/>
+          <w:szCs w:val="30"/>
+          <w14:ligatures w14:val="none"/>
+        </w:rPr>
+        <w:t>，今天有两只角在吹，一支是教会的角，另外一支是犹太人的角，告诉世人有一位真神。对犹太人来说赎罪日还在将来，而教会已经被提。</w:t>
+      </w:r>
+    </w:p>
+    <w:p>
+      <w:pPr>
+        <w:widowControl/>
+        <w:tabs>
+          <w:tab w:val="left" w:pos="420"/>
+        </w:tabs>
+        <w:spacing w:after="120" w:line="257" w:lineRule="auto"/>
+        <w:ind w:firstLineChars="200" w:firstLine="600"/>
+        <w:jc w:val="both"/>
+        <w:rPr>
+          <w:rFonts w:ascii="宋体" w:eastAsia="宋体" w:hAnsi="宋体" w:cs="Times New Roman"/>
+          <w:color w:val="000000"/>
+          <w:kern w:val="0"/>
+          <w:sz w:val="30"/>
+          <w:szCs w:val="30"/>
+          <w14:ligatures w14:val="none"/>
+        </w:rPr>
+      </w:pPr>
+      <w:r>
+        <w:rPr>
+          <w:rFonts w:ascii="宋体" w:eastAsia="宋体" w:hAnsi="宋体" w:cs="Times New Roman" w:hint="eastAsia"/>
+          <w:color w:val="000000"/>
+          <w:kern w:val="0"/>
+          <w:sz w:val="30"/>
+          <w:szCs w:val="30"/>
+          <w14:ligatures w14:val="none"/>
+        </w:rPr>
+        <w:t xml:space="preserve"> </w:t>
+      </w:r>
+      <w:r>
+        <w:rPr>
+          <w:rFonts w:ascii="宋体" w:eastAsia="宋体" w:hAnsi="宋体" w:cs="Times New Roman" w:hint="eastAsia"/>
+          <w:color w:val="000000"/>
+          <w:kern w:val="0"/>
+          <w:sz w:val="30"/>
+          <w:szCs w:val="30"/>
+          <w14:ligatures w14:val="none"/>
+        </w:rPr>
+        <w:t>“</w:t>
+      </w:r>
+      <w:r>
+        <w:rPr>
+          <w:rFonts w:ascii="宋体" w:eastAsia="宋体" w:hAnsi="宋体" w:cs="Times New Roman" w:hint="eastAsia"/>
+          <w:color w:val="000000"/>
+          <w:kern w:val="0"/>
+          <w:sz w:val="30"/>
+          <w:szCs w:val="30"/>
+          <w14:ligatures w14:val="none"/>
+        </w:rPr>
+        <w:t>罪恶</w:t>
+      </w:r>
+      <w:r>
+        <w:rPr>
+          <w:rFonts w:ascii="宋体" w:eastAsia="宋体" w:hAnsi="宋体" w:cs="Times New Roman" w:hint="eastAsia"/>
+          <w:color w:val="000000"/>
+          <w:kern w:val="0"/>
+          <w:sz w:val="30"/>
+          <w:szCs w:val="30"/>
+          <w14:ligatures w14:val="none"/>
+        </w:rPr>
+        <w:t>”是复数，前面“止住罪过”是单数。什么时候要</w:t>
+      </w:r>
+      <w:r>
+        <w:rPr>
+          <w:rFonts w:ascii="宋体" w:eastAsia="宋体" w:hAnsi="宋体" w:cs="Times New Roman" w:hint="eastAsia"/>
+          <w:color w:val="000000"/>
+          <w:kern w:val="0"/>
+          <w:sz w:val="30"/>
+          <w:szCs w:val="30"/>
+          <w14:ligatures w14:val="none"/>
+        </w:rPr>
+        <w:t>赎尽罪孽</w:t>
+      </w:r>
+      <w:r>
+        <w:rPr>
+          <w:rFonts w:ascii="宋体" w:eastAsia="宋体" w:hAnsi="宋体" w:cs="Times New Roman" w:hint="eastAsia"/>
+          <w:color w:val="000000"/>
+          <w:kern w:val="0"/>
+          <w:sz w:val="30"/>
+          <w:szCs w:val="30"/>
+          <w14:ligatures w14:val="none"/>
+        </w:rPr>
+        <w:t>？就是最后的审判，罪是有后果的</w:t>
+      </w:r>
+      <w:r>
+        <w:rPr>
+          <w:rFonts w:ascii="宋体" w:eastAsia="宋体" w:hAnsi="宋体" w:cs="Times New Roman" w:hint="eastAsia"/>
+          <w:color w:val="000000"/>
+          <w:kern w:val="0"/>
+          <w:sz w:val="30"/>
+          <w:szCs w:val="30"/>
+          <w14:ligatures w14:val="none"/>
+        </w:rPr>
+        <w:t>，神要审判</w:t>
+      </w:r>
+      <w:r>
+        <w:rPr>
+          <w:rFonts w:ascii="宋体" w:eastAsia="宋体" w:hAnsi="宋体" w:cs="Times New Roman" w:hint="eastAsia"/>
+          <w:color w:val="000000"/>
+          <w:kern w:val="0"/>
+          <w:sz w:val="30"/>
+          <w:szCs w:val="30"/>
+          <w14:ligatures w14:val="none"/>
+        </w:rPr>
+        <w:t>。「撒迦利亚书13：8-9」：“</w:t>
+      </w:r>
+      <w:r>
+        <w:rPr>
+          <w:rFonts w:ascii="宋体" w:eastAsia="宋体" w:hAnsi="宋体" w:cs="Times New Roman" w:hint="eastAsia"/>
+          <w:color w:val="000000"/>
+          <w:kern w:val="0"/>
+          <w:sz w:val="30"/>
+          <w:szCs w:val="30"/>
+          <w14:ligatures w14:val="none"/>
+        </w:rPr>
+        <w:t>耶和华说：“这全地的人，三分之二必剪除而死，三分之一仍必存留。我要使这三分之一经火，熬炼他们，如熬炼银子；试炼他们，如试炼金子。</w:t>
+      </w:r>
+      <w:r>
+        <w:rPr>
+          <w:rFonts w:ascii="宋体" w:eastAsia="宋体" w:hAnsi="宋体" w:cs="Times New Roman" w:hint="eastAsia"/>
+          <w:color w:val="000000"/>
+          <w:kern w:val="0"/>
+          <w:sz w:val="30"/>
+          <w:szCs w:val="30"/>
+          <w14:ligatures w14:val="none"/>
+        </w:rPr>
+        <w:t>……”神要消灭2/3的人，拯救1/3，剩下的人要经过熬炼。「以西结书20：</w:t>
+      </w:r>
+      <w:r>
+        <w:rPr>
+          <w:rFonts w:ascii="宋体" w:eastAsia="宋体" w:hAnsi="宋体" w:cs="Times New Roman" w:hint="eastAsia"/>
+          <w:color w:val="000000"/>
+          <w:kern w:val="0"/>
+          <w:sz w:val="30"/>
+          <w:szCs w:val="30"/>
+          <w14:ligatures w14:val="none"/>
+        </w:rPr>
+        <w:t>33-38</w:t>
+      </w:r>
+      <w:r>
+        <w:rPr>
+          <w:rFonts w:ascii="宋体" w:eastAsia="宋体" w:hAnsi="宋体" w:cs="Times New Roman" w:hint="eastAsia"/>
+          <w:color w:val="000000"/>
+          <w:kern w:val="0"/>
+          <w:sz w:val="30"/>
+          <w:szCs w:val="30"/>
+          <w14:ligatures w14:val="none"/>
+        </w:rPr>
+        <w:t>」：“</w:t>
+      </w:r>
+      <w:r>
+        <w:rPr>
+          <w:rFonts w:ascii="宋体" w:eastAsia="宋体" w:hAnsi="宋体" w:cs="Times New Roman" w:hint="eastAsia"/>
+          <w:color w:val="000000"/>
+          <w:kern w:val="0"/>
+          <w:sz w:val="30"/>
+          <w:szCs w:val="30"/>
+          <w14:ligatures w14:val="none"/>
+        </w:rPr>
+        <w:t>主</w:t>
+      </w:r>
+      <w:r>
+        <w:rPr>
+          <w:rFonts w:ascii="宋体" w:eastAsia="宋体" w:hAnsi="宋体" w:cs="Times New Roman" w:hint="eastAsia"/>
+          <w:color w:val="000000"/>
+          <w:kern w:val="0"/>
+          <w:sz w:val="30"/>
+          <w:szCs w:val="30"/>
+          <w14:ligatures w14:val="none"/>
+        </w:rPr>
+        <w:lastRenderedPageBreak/>
+        <w:t>耶和华说：“我指着我的永生起誓，我总要作王，用大能的手和伸出来的膀臂，并倾出来的忿怒，治理你们。</w:t>
+      </w:r>
+      <w:r>
+        <w:rPr>
+          <w:rFonts w:ascii="宋体" w:eastAsia="宋体" w:hAnsi="宋体" w:cs="Times New Roman" w:hint="eastAsia"/>
+          <w:color w:val="000000"/>
+          <w:kern w:val="0"/>
+          <w:sz w:val="30"/>
+          <w:szCs w:val="30"/>
+          <w14:ligatures w14:val="none"/>
+        </w:rPr>
+        <w:t>……</w:t>
+      </w:r>
+      <w:r>
+        <w:rPr>
+          <w:rFonts w:ascii="宋体" w:eastAsia="宋体" w:hAnsi="宋体" w:cs="Times New Roman" w:hint="eastAsia"/>
+          <w:color w:val="000000"/>
+          <w:kern w:val="0"/>
+          <w:sz w:val="30"/>
+          <w:szCs w:val="30"/>
+          <w14:ligatures w14:val="none"/>
+        </w:rPr>
+        <w:t>将你们从万民中领出来，从分散的列国内聚集你们。</w:t>
+      </w:r>
+      <w:r>
+        <w:rPr>
+          <w:rFonts w:ascii="宋体" w:eastAsia="宋体" w:hAnsi="宋体" w:cs="Times New Roman" w:hint="eastAsia"/>
+          <w:color w:val="000000"/>
+          <w:kern w:val="0"/>
+          <w:sz w:val="30"/>
+          <w:szCs w:val="30"/>
+          <w14:ligatures w14:val="none"/>
+        </w:rPr>
+        <w:t>……</w:t>
+      </w:r>
+      <w:r>
+        <w:rPr>
+          <w:rFonts w:ascii="宋体" w:eastAsia="宋体" w:hAnsi="宋体" w:cs="Times New Roman"/>
+          <w:color w:val="000000"/>
+          <w:kern w:val="0"/>
+          <w:sz w:val="30"/>
+          <w:szCs w:val="30"/>
+          <w14:ligatures w14:val="none"/>
+        </w:rPr>
+        <w:t>我怎样在埃及地的旷野刑罚你们的列祖，也必照样刑罚你们。</w:t>
+      </w:r>
+      <w:r>
+        <w:rPr>
+          <w:rFonts w:ascii="宋体" w:eastAsia="宋体" w:hAnsi="宋体" w:cs="Times New Roman" w:hint="eastAsia"/>
+          <w:color w:val="000000"/>
+          <w:kern w:val="0"/>
+          <w:sz w:val="30"/>
+          <w:szCs w:val="30"/>
+          <w14:ligatures w14:val="none"/>
+        </w:rPr>
+        <w:t>……</w:t>
+      </w:r>
+      <w:r>
+        <w:rPr>
+          <w:rFonts w:ascii="宋体" w:eastAsia="宋体" w:hAnsi="宋体" w:cs="Times New Roman" w:hint="eastAsia"/>
+          <w:color w:val="000000"/>
+          <w:kern w:val="0"/>
+          <w:sz w:val="30"/>
+          <w:szCs w:val="30"/>
+          <w14:ligatures w14:val="none"/>
+        </w:rPr>
+        <w:t>我必从你们中间除净叛逆和得罪我的人，将他们从所寄居的地方领出来，他们却不得入以色列地。</w:t>
+      </w:r>
+      <w:r>
+        <w:rPr>
+          <w:rFonts w:ascii="宋体" w:eastAsia="宋体" w:hAnsi="宋体" w:cs="Times New Roman" w:hint="eastAsia"/>
+          <w:color w:val="000000"/>
+          <w:kern w:val="0"/>
+          <w:sz w:val="30"/>
+          <w:szCs w:val="30"/>
+          <w14:ligatures w14:val="none"/>
+        </w:rPr>
+        <w:t>”</w:t>
+      </w:r>
+    </w:p>
+    <w:p>
+      <w:pPr>
+        <w:widowControl/>
+        <w:tabs>
+          <w:tab w:val="left" w:pos="420"/>
+        </w:tabs>
+        <w:spacing w:after="120" w:line="257" w:lineRule="auto"/>
+        <w:ind w:firstLineChars="200" w:firstLine="602"/>
+        <w:jc w:val="both"/>
+        <w:rPr>
+          <w:rFonts w:ascii="宋体" w:eastAsia="宋体" w:hAnsi="宋体" w:cs="Times New Roman"/>
+          <w:color w:val="000000"/>
+          <w:kern w:val="0"/>
+          <w:sz w:val="30"/>
+          <w:szCs w:val="30"/>
+          <w14:ligatures w14:val="none"/>
+        </w:rPr>
+      </w:pPr>
+      <w:r>
+        <w:rPr>
+          <w:rFonts w:ascii="宋体" w:eastAsia="宋体" w:hAnsi="宋体" w:cs="Times New Roman" w:hint="eastAsia"/>
+          <w:b/>
+          <w:bCs/>
+          <w:color w:val="000000"/>
+          <w:kern w:val="0"/>
+          <w:sz w:val="30"/>
+          <w:szCs w:val="30"/>
+          <w14:ligatures w14:val="none"/>
+        </w:rPr>
+        <w:t>赎尽罪孽：</w:t>
+      </w:r>
+      <w:r>
+        <w:rPr>
+          <w:rFonts w:ascii="宋体" w:eastAsia="宋体" w:hAnsi="宋体" w:cs="Times New Roman" w:hint="eastAsia"/>
+          <w:color w:val="000000"/>
+          <w:kern w:val="0"/>
+          <w:sz w:val="30"/>
+          <w:szCs w:val="30"/>
+          <w14:ligatures w14:val="none"/>
+        </w:rPr>
+        <w:t>弥赛亚要来，要拯救他们。「哥林多后书5：19」：“</w:t>
+      </w:r>
+      <w:r>
+        <w:rPr>
+          <w:rFonts w:ascii="宋体" w:eastAsia="宋体" w:hAnsi="宋体" w:cs="Times New Roman" w:hint="eastAsia"/>
+          <w:color w:val="000000"/>
+          <w:kern w:val="0"/>
+          <w:sz w:val="30"/>
+          <w:szCs w:val="30"/>
+          <w14:ligatures w14:val="none"/>
+        </w:rPr>
+        <w:t>这就是　神在基督里，叫世人与自己和好，不将他们的过犯归到他们身上，并且将这和好的道理托付了我们。</w:t>
+      </w:r>
+      <w:r>
+        <w:rPr>
+          <w:rFonts w:ascii="宋体" w:eastAsia="宋体" w:hAnsi="宋体" w:cs="Times New Roman" w:hint="eastAsia"/>
+          <w:color w:val="000000"/>
+          <w:kern w:val="0"/>
+          <w:sz w:val="30"/>
+          <w:szCs w:val="30"/>
+          <w14:ligatures w14:val="none"/>
+        </w:rPr>
+        <w:t>”「以赛亚书59：」：“</w:t>
+      </w:r>
+      <w:r>
+        <w:rPr>
+          <w:rFonts w:ascii="宋体" w:eastAsia="宋体" w:hAnsi="宋体" w:cs="Times New Roman" w:hint="eastAsia"/>
+          <w:color w:val="000000"/>
+          <w:kern w:val="0"/>
+          <w:sz w:val="30"/>
+          <w:szCs w:val="30"/>
+          <w14:ligatures w14:val="none"/>
+        </w:rPr>
+        <w:t>必有一位救赎主来到锡安、雅各族中转离过犯的人那里。</w:t>
+      </w:r>
+      <w:r>
+        <w:rPr>
+          <w:rFonts w:ascii="宋体" w:eastAsia="宋体" w:hAnsi="宋体" w:cs="Times New Roman" w:hint="eastAsia"/>
+          <w:color w:val="000000"/>
+          <w:kern w:val="0"/>
+          <w:sz w:val="30"/>
+          <w:szCs w:val="30"/>
+          <w14:ligatures w14:val="none"/>
+        </w:rPr>
+        <w:t>”这就是在七十个七年结束之前，救赎主要来。</w:t>
+      </w:r>
+    </w:p>
+    <w:p>
+      <w:pPr>
+        <w:widowControl/>
+        <w:tabs>
+          <w:tab w:val="left" w:pos="420"/>
+        </w:tabs>
+        <w:spacing w:after="120" w:line="257" w:lineRule="auto"/>
+        <w:ind w:firstLineChars="200" w:firstLine="602"/>
+        <w:jc w:val="both"/>
+        <w:rPr>
+          <w:rFonts w:ascii="宋体" w:eastAsia="宋体" w:hAnsi="宋体" w:cs="Times New Roman"/>
+          <w:color w:val="000000"/>
+          <w:kern w:val="0"/>
+          <w:sz w:val="30"/>
+          <w:szCs w:val="30"/>
+          <w14:ligatures w14:val="none"/>
+        </w:rPr>
+      </w:pPr>
+      <w:r>
+        <w:rPr>
+          <w:rFonts w:ascii="宋体" w:eastAsia="宋体" w:hAnsi="宋体" w:cs="Times New Roman" w:hint="eastAsia"/>
+          <w:b/>
+          <w:bCs/>
+          <w:color w:val="000000"/>
+          <w:kern w:val="0"/>
+          <w:sz w:val="30"/>
+          <w:szCs w:val="30"/>
+          <w14:ligatures w14:val="none"/>
+        </w:rPr>
+        <w:t>“引进永义”：</w:t>
+      </w:r>
+      <w:r>
+        <w:rPr>
+          <w:rFonts w:ascii="宋体" w:eastAsia="宋体" w:hAnsi="宋体" w:cs="Times New Roman" w:hint="eastAsia"/>
+          <w:color w:val="000000"/>
+          <w:kern w:val="0"/>
+          <w:sz w:val="30"/>
+          <w:szCs w:val="30"/>
+          <w14:ligatures w14:val="none"/>
+        </w:rPr>
+        <w:t>建立千禧年。按照神与大卫所立的约，弥赛亚坐在大卫的宝座上掌权。「耶利米书23：5-6」：“</w:t>
+      </w:r>
+      <w:r>
+        <w:rPr>
+          <w:rFonts w:ascii="宋体" w:eastAsia="宋体" w:hAnsi="宋体" w:cs="Times New Roman" w:hint="eastAsia"/>
+          <w:color w:val="000000"/>
+          <w:kern w:val="0"/>
+          <w:sz w:val="30"/>
+          <w:szCs w:val="30"/>
+          <w14:ligatures w14:val="none"/>
+        </w:rPr>
+        <w:t>日子将到，我要给大卫兴起一个公义的苗裔；他必掌王权，</w:t>
+      </w:r>
+      <w:r>
+        <w:rPr>
+          <w:rFonts w:ascii="宋体" w:eastAsia="宋体" w:hAnsi="宋体" w:cs="Times New Roman" w:hint="eastAsia"/>
+          <w:color w:val="000000"/>
+          <w:kern w:val="0"/>
+          <w:sz w:val="30"/>
+          <w:szCs w:val="30"/>
+          <w14:ligatures w14:val="none"/>
+        </w:rPr>
+        <w:t>……</w:t>
+      </w:r>
+      <w:r>
+        <w:rPr>
+          <w:rFonts w:ascii="宋体" w:eastAsia="宋体" w:hAnsi="宋体" w:cs="Times New Roman" w:hint="eastAsia"/>
+          <w:color w:val="000000"/>
+          <w:kern w:val="0"/>
+          <w:sz w:val="30"/>
+          <w:szCs w:val="30"/>
+          <w14:ligatures w14:val="none"/>
+        </w:rPr>
+        <w:t>他的日子，犹大必得救，以色列也安然居住。</w:t>
+      </w:r>
+      <w:r>
+        <w:rPr>
+          <w:rFonts w:ascii="宋体" w:eastAsia="宋体" w:hAnsi="宋体" w:cs="Times New Roman" w:hint="eastAsia"/>
+          <w:color w:val="000000"/>
+          <w:kern w:val="0"/>
+          <w:sz w:val="30"/>
+          <w:szCs w:val="30"/>
+          <w14:ligatures w14:val="none"/>
+        </w:rPr>
+        <w:t>……”这日子还要在将来。「以赛亚书9：6-7」：“</w:t>
+      </w:r>
+      <w:r>
+        <w:rPr>
+          <w:rFonts w:ascii="宋体" w:eastAsia="宋体" w:hAnsi="宋体" w:cs="Times New Roman" w:hint="eastAsia"/>
+          <w:color w:val="000000"/>
+          <w:kern w:val="0"/>
+          <w:sz w:val="30"/>
+          <w:szCs w:val="30"/>
+          <w14:ligatures w14:val="none"/>
+        </w:rPr>
+        <w:t>因有一婴孩为我们而生，有一子赐给我们，政权必担在他的肩头上。</w:t>
+      </w:r>
+      <w:r>
+        <w:rPr>
+          <w:rFonts w:ascii="宋体" w:eastAsia="宋体" w:hAnsi="宋体" w:cs="Times New Roman" w:hint="eastAsia"/>
+          <w:color w:val="000000"/>
+          <w:kern w:val="0"/>
+          <w:sz w:val="30"/>
+          <w:szCs w:val="30"/>
+          <w14:ligatures w14:val="none"/>
+        </w:rPr>
+        <w:t>……</w:t>
+      </w:r>
+      <w:r>
+        <w:rPr>
+          <w:rFonts w:ascii="宋体" w:eastAsia="宋体" w:hAnsi="宋体" w:cs="Times New Roman" w:hint="eastAsia"/>
+          <w:color w:val="000000"/>
+          <w:kern w:val="0"/>
+          <w:sz w:val="30"/>
+          <w:szCs w:val="30"/>
+          <w14:ligatures w14:val="none"/>
+        </w:rPr>
+        <w:t>他必在大卫的宝座上治理他的国，以公平公义使国坚定稳固，从今直到永远。</w:t>
+      </w:r>
+      <w:r>
+        <w:rPr>
+          <w:rFonts w:ascii="宋体" w:eastAsia="宋体" w:hAnsi="宋体" w:cs="Times New Roman" w:hint="eastAsia"/>
+          <w:color w:val="000000"/>
+          <w:kern w:val="0"/>
+          <w:sz w:val="30"/>
+          <w:szCs w:val="30"/>
+          <w14:ligatures w14:val="none"/>
+        </w:rPr>
+        <w:t>……”</w:t>
+      </w:r>
+    </w:p>
+    <w:p>
+      <w:pPr>
+        <w:widowControl/>
+        <w:tabs>
+          <w:tab w:val="left" w:pos="420"/>
+        </w:tabs>
+        <w:spacing w:after="120" w:line="257" w:lineRule="auto"/>
+        <w:ind w:firstLineChars="200" w:firstLine="602"/>
+        <w:jc w:val="both"/>
+        <w:rPr>
+          <w:rFonts w:ascii="宋体" w:eastAsia="宋体" w:hAnsi="宋体" w:cs="Times New Roman"/>
+          <w:color w:val="000000"/>
+          <w:kern w:val="0"/>
+          <w:sz w:val="30"/>
+          <w:szCs w:val="30"/>
+          <w14:ligatures w14:val="none"/>
+        </w:rPr>
+      </w:pPr>
+      <w:r>
+        <w:rPr>
+          <w:rFonts w:ascii="宋体" w:eastAsia="宋体" w:hAnsi="宋体" w:cs="Times New Roman" w:hint="eastAsia"/>
+          <w:b/>
+          <w:bCs/>
+          <w:color w:val="000000"/>
+          <w:kern w:val="0"/>
+          <w:sz w:val="30"/>
+          <w:szCs w:val="30"/>
+          <w14:ligatures w14:val="none"/>
+        </w:rPr>
+        <w:t>“</w:t>
+      </w:r>
+      <w:r>
+        <w:rPr>
+          <w:rFonts w:ascii="宋体" w:eastAsia="宋体" w:hAnsi="宋体" w:cs="Times New Roman" w:hint="eastAsia"/>
+          <w:b/>
+          <w:bCs/>
+          <w:color w:val="000000"/>
+          <w:kern w:val="0"/>
+          <w:sz w:val="30"/>
+          <w:szCs w:val="30"/>
+          <w14:ligatures w14:val="none"/>
+        </w:rPr>
+        <w:t>封住异象和预言</w:t>
+      </w:r>
+      <w:r>
+        <w:rPr>
+          <w:rFonts w:ascii="宋体" w:eastAsia="宋体" w:hAnsi="宋体" w:cs="Times New Roman" w:hint="eastAsia"/>
+          <w:b/>
+          <w:bCs/>
+          <w:color w:val="000000"/>
+          <w:kern w:val="0"/>
+          <w:sz w:val="30"/>
+          <w:szCs w:val="30"/>
+          <w14:ligatures w14:val="none"/>
+        </w:rPr>
+        <w:t>”：</w:t>
+      </w:r>
+      <w:r>
+        <w:rPr>
+          <w:rFonts w:ascii="宋体" w:eastAsia="宋体" w:hAnsi="宋体" w:cs="Times New Roman" w:hint="eastAsia"/>
+          <w:color w:val="000000"/>
+          <w:kern w:val="0"/>
+          <w:sz w:val="30"/>
+          <w:szCs w:val="30"/>
+          <w14:ligatures w14:val="none"/>
+        </w:rPr>
+        <w:t>所有圣经神给先知们的预言，都要应验。「启示录22</w:t>
+      </w:r>
+      <w:r>
+        <w:rPr>
+          <w:rFonts w:ascii="宋体" w:eastAsia="宋体" w:hAnsi="宋体" w:cs="Times New Roman" w:hint="eastAsia"/>
+          <w:color w:val="000000"/>
+          <w:kern w:val="0"/>
+          <w:sz w:val="30"/>
+          <w:szCs w:val="30"/>
+          <w14:ligatures w14:val="none"/>
+        </w:rPr>
+        <w:t>：18-19</w:t>
+      </w:r>
+      <w:r>
+        <w:rPr>
+          <w:rFonts w:ascii="宋体" w:eastAsia="宋体" w:hAnsi="宋体" w:cs="Times New Roman" w:hint="eastAsia"/>
+          <w:color w:val="000000"/>
+          <w:kern w:val="0"/>
+          <w:sz w:val="30"/>
+          <w:szCs w:val="30"/>
+          <w14:ligatures w14:val="none"/>
+        </w:rPr>
+        <w:t>」</w:t>
+      </w:r>
+      <w:r>
+        <w:rPr>
+          <w:rFonts w:ascii="宋体" w:eastAsia="宋体" w:hAnsi="宋体" w:cs="Times New Roman" w:hint="eastAsia"/>
+          <w:color w:val="000000"/>
+          <w:kern w:val="0"/>
+          <w:sz w:val="30"/>
+          <w:szCs w:val="30"/>
+          <w14:ligatures w14:val="none"/>
+        </w:rPr>
+        <w:t>：“</w:t>
+      </w:r>
+      <w:r>
+        <w:rPr>
+          <w:rFonts w:ascii="宋体" w:eastAsia="宋体" w:hAnsi="宋体" w:cs="Times New Roman" w:hint="eastAsia"/>
+          <w:color w:val="000000"/>
+          <w:kern w:val="0"/>
+          <w:sz w:val="30"/>
+          <w:szCs w:val="30"/>
+          <w14:ligatures w14:val="none"/>
+        </w:rPr>
+        <w:t>我向一切听见这书上预言的作见证，若有人在这预言上加添什么，　神必将写在这书上的灾祸加</w:t>
+      </w:r>
+      <w:r>
+        <w:rPr>
+          <w:rFonts w:ascii="宋体" w:eastAsia="宋体" w:hAnsi="宋体" w:cs="Times New Roman" w:hint="eastAsia"/>
+          <w:color w:val="000000"/>
+          <w:kern w:val="0"/>
+          <w:sz w:val="30"/>
+          <w:szCs w:val="30"/>
+          <w14:ligatures w14:val="none"/>
+        </w:rPr>
+        <w:lastRenderedPageBreak/>
+        <w:t>在他身上； 19这书上的预言，若有人删去什么，　神必从这书上所写的生命树和圣城删去他的份。</w:t>
+      </w:r>
+      <w:r>
+        <w:rPr>
+          <w:rFonts w:ascii="宋体" w:eastAsia="宋体" w:hAnsi="宋体" w:cs="Times New Roman" w:hint="eastAsia"/>
+          <w:color w:val="000000"/>
+          <w:kern w:val="0"/>
+          <w:sz w:val="30"/>
+          <w:szCs w:val="30"/>
+          <w14:ligatures w14:val="none"/>
+        </w:rPr>
+        <w:t>”这些预言不能加赠不能减少。「希伯来书1：1-2」：“</w:t>
+      </w:r>
+      <w:r>
+        <w:rPr>
+          <w:rFonts w:ascii="宋体" w:eastAsia="宋体" w:hAnsi="宋体" w:cs="Times New Roman" w:hint="eastAsia"/>
+          <w:color w:val="000000"/>
+          <w:kern w:val="0"/>
+          <w:sz w:val="30"/>
+          <w:szCs w:val="30"/>
+          <w14:ligatures w14:val="none"/>
+        </w:rPr>
+        <w:t>神既在古时藉着众先知多次多方地晓谕列祖，就在这末世藉着他儿子晓谕我们；又早已立他为承受万有的，也曾藉着他创造诸世界。</w:t>
+      </w:r>
+      <w:r>
+        <w:rPr>
+          <w:rFonts w:ascii="宋体" w:eastAsia="宋体" w:hAnsi="宋体" w:cs="Times New Roman" w:hint="eastAsia"/>
+          <w:color w:val="000000"/>
+          <w:kern w:val="0"/>
+          <w:sz w:val="30"/>
+          <w:szCs w:val="30"/>
+          <w14:ligatures w14:val="none"/>
+        </w:rPr>
+        <w:t>”神已经给我们所有的启示，不会再有新的预言了。</w:t>
+      </w:r>
+    </w:p>
+    <w:p>
+      <w:pPr>
+        <w:widowControl/>
+        <w:tabs>
+          <w:tab w:val="left" w:pos="420"/>
+        </w:tabs>
+        <w:spacing w:after="120" w:line="257" w:lineRule="auto"/>
+        <w:ind w:firstLineChars="200" w:firstLine="602"/>
+        <w:jc w:val="both"/>
+        <w:rPr>
+          <w:rFonts w:ascii="宋体" w:eastAsia="宋体" w:hAnsi="宋体" w:cs="Times New Roman" w:hint="eastAsia"/>
+          <w:color w:val="000000"/>
+          <w:kern w:val="0"/>
+          <w:sz w:val="30"/>
+          <w:szCs w:val="30"/>
+          <w14:ligatures w14:val="none"/>
+        </w:rPr>
+      </w:pPr>
+      <w:r>
+        <w:rPr>
+          <w:rFonts w:ascii="宋体" w:eastAsia="宋体" w:hAnsi="宋体" w:cs="Times New Roman" w:hint="eastAsia"/>
+          <w:b/>
+          <w:bCs/>
+          <w:color w:val="000000"/>
+          <w:kern w:val="0"/>
+          <w:sz w:val="30"/>
+          <w:szCs w:val="30"/>
+          <w14:ligatures w14:val="none"/>
+        </w:rPr>
+        <w:t>并膏至圣者</w:t>
+      </w:r>
+      <w:r>
+        <w:rPr>
+          <w:rFonts w:ascii="宋体" w:eastAsia="宋体" w:hAnsi="宋体" w:cs="Times New Roman" w:hint="eastAsia"/>
+          <w:b/>
+          <w:bCs/>
+          <w:color w:val="000000"/>
+          <w:kern w:val="0"/>
+          <w:sz w:val="30"/>
+          <w:szCs w:val="30"/>
+          <w14:ligatures w14:val="none"/>
+        </w:rPr>
+        <w:t>：</w:t>
+      </w:r>
+      <w:r>
+        <w:rPr>
+          <w:rFonts w:ascii="宋体" w:eastAsia="宋体" w:hAnsi="宋体" w:cs="Times New Roman" w:hint="eastAsia"/>
+          <w:color w:val="000000"/>
+          <w:kern w:val="0"/>
+          <w:sz w:val="30"/>
+          <w:szCs w:val="30"/>
+          <w14:ligatures w14:val="none"/>
+        </w:rPr>
+        <w:t>原文是指至圣所，千禧年会有圣殿建立。「以西结书43：12」：“</w:t>
+      </w:r>
+      <w:r>
+        <w:rPr>
+          <w:rFonts w:ascii="宋体" w:eastAsia="宋体" w:hAnsi="宋体" w:cs="Times New Roman" w:hint="eastAsia"/>
+          <w:color w:val="000000"/>
+          <w:kern w:val="0"/>
+          <w:sz w:val="30"/>
+          <w:szCs w:val="30"/>
+          <w14:ligatures w14:val="none"/>
+        </w:rPr>
+        <w:t>殿的法则乃是如此：殿在山顶上，四围的全界要称为至圣。这就是殿的法则。</w:t>
+      </w:r>
+      <w:r>
+        <w:rPr>
+          <w:rFonts w:ascii="宋体" w:eastAsia="宋体" w:hAnsi="宋体" w:cs="Times New Roman" w:hint="eastAsia"/>
+          <w:color w:val="000000"/>
+          <w:kern w:val="0"/>
+          <w:sz w:val="30"/>
+          <w:szCs w:val="30"/>
+          <w14:ligatures w14:val="none"/>
+        </w:rPr>
+        <w:t>”这里也用了同样的词“至圣”。「撒迦利亚书6：12」讲到弥赛亚将来自己要盖圣殿，“</w:t>
+      </w:r>
+      <w:r>
+        <w:rPr>
+          <w:rFonts w:ascii="宋体" w:eastAsia="宋体" w:hAnsi="宋体" w:cs="Times New Roman" w:hint="eastAsia"/>
+          <w:color w:val="000000"/>
+          <w:kern w:val="0"/>
+          <w:sz w:val="30"/>
+          <w:szCs w:val="30"/>
+          <w14:ligatures w14:val="none"/>
+        </w:rPr>
+        <w:t>看哪，那名称为大卫苗裔的，他要在本处长起来，并要建造耶和华的殿。</w:t>
+      </w:r>
+      <w:r>
+        <w:rPr>
+          <w:rFonts w:ascii="宋体" w:eastAsia="宋体" w:hAnsi="宋体" w:cs="Times New Roman" w:hint="eastAsia"/>
+          <w:color w:val="000000"/>
+          <w:kern w:val="0"/>
+          <w:sz w:val="30"/>
+          <w:szCs w:val="30"/>
+          <w14:ligatures w14:val="none"/>
+        </w:rPr>
+        <w:t>”</w:t>
+      </w:r>
+    </w:p>
+    <w:p>
+      <w:pPr>
+        <w:widowControl/>
+        <w:tabs>
+          <w:tab w:val="left" w:pos="420"/>
+        </w:tabs>
+        <w:spacing w:after="120" w:line="257" w:lineRule="auto"/>
+        <w:jc w:val="both"/>
+        <w:rPr>
+          <w:rFonts w:ascii="宋体" w:eastAsia="宋体" w:hAnsi="宋体" w:cs="Times New Roman"/>
+          <w:b/>
+          <w:bCs/>
+          <w:color w:val="000000"/>
+          <w:kern w:val="0"/>
+          <w:sz w:val="30"/>
+          <w:szCs w:val="30"/>
+          <w14:ligatures w14:val="none"/>
+        </w:rPr>
+      </w:pPr>
+      <w:r>
+        <w:rPr>
+          <w:rFonts w:ascii="宋体" w:eastAsia="宋体" w:hAnsi="宋体" w:cs="Times New Roman" w:hint="eastAsia"/>
+          <w:b/>
+          <w:bCs/>
+          <w:color w:val="000000"/>
+          <w:kern w:val="0"/>
+          <w:sz w:val="30"/>
+          <w:szCs w:val="30"/>
+          <w14:ligatures w14:val="none"/>
+        </w:rPr>
+        <w:t>二、</w:t>
+      </w:r>
+      <w:r>
+        <w:rPr>
+          <w:rFonts w:ascii="宋体" w:eastAsia="宋体" w:hAnsi="宋体" w:cs="Times New Roman" w:hint="eastAsia"/>
+          <w:b/>
+          <w:bCs/>
+          <w:color w:val="000000"/>
+          <w:kern w:val="0"/>
+          <w:sz w:val="30"/>
+          <w:szCs w:val="30"/>
+          <w14:ligatures w14:val="none"/>
+        </w:rPr>
+        <w:t xml:space="preserve"> v25a 七十个七预言命令的开始</w:t>
+      </w:r>
+    </w:p>
+    <w:p>
+      <w:pPr>
+        <w:widowControl/>
+        <w:tabs>
+          <w:tab w:val="left" w:pos="420"/>
+        </w:tabs>
+        <w:spacing w:after="120" w:line="257" w:lineRule="auto"/>
+        <w:ind w:firstLineChars="200" w:firstLine="600"/>
+        <w:jc w:val="both"/>
+        <w:rPr>
+          <w:rFonts w:ascii="宋体" w:eastAsia="宋体" w:hAnsi="宋体" w:cs="Times New Roman"/>
+          <w:color w:val="000000"/>
+          <w:kern w:val="0"/>
+          <w:sz w:val="30"/>
+          <w:szCs w:val="30"/>
+          <w14:ligatures w14:val="none"/>
+        </w:rPr>
+      </w:pPr>
+      <w:r>
+        <w:rPr>
+          <w:rFonts w:ascii="宋体" w:eastAsia="宋体" w:hAnsi="宋体" w:cs="Times New Roman" w:hint="eastAsia"/>
+          <w:color w:val="000000"/>
+          <w:kern w:val="0"/>
+          <w:sz w:val="30"/>
+          <w:szCs w:val="30"/>
+          <w14:ligatures w14:val="none"/>
+        </w:rPr>
+        <w:t>国王下令让犹太人重建耶路撒冷有四次：</w:t>
+      </w:r>
+    </w:p>
+    <w:p>
+      <w:pPr>
+        <w:widowControl/>
+        <w:tabs>
+          <w:tab w:val="left" w:pos="420"/>
+        </w:tabs>
+        <w:spacing w:after="120" w:line="257" w:lineRule="auto"/>
+        <w:ind w:firstLineChars="200" w:firstLine="600"/>
+        <w:jc w:val="both"/>
+        <w:rPr>
+          <w:rFonts w:ascii="宋体" w:eastAsia="宋体" w:hAnsi="宋体" w:cs="Times New Roman" w:hint="eastAsia"/>
+          <w:color w:val="000000"/>
+          <w:kern w:val="0"/>
+          <w:sz w:val="30"/>
+          <w:szCs w:val="30"/>
+          <w14:ligatures w14:val="none"/>
+        </w:rPr>
+      </w:pPr>
+      <w:r>
+        <w:rPr>
+          <w:rFonts w:ascii="宋体" w:eastAsia="宋体" w:hAnsi="宋体" w:cs="Times New Roman" w:hint="eastAsia"/>
+          <w:color w:val="000000"/>
+          <w:kern w:val="0"/>
+          <w:sz w:val="30"/>
+          <w:szCs w:val="30"/>
+          <w14:ligatures w14:val="none"/>
+        </w:rPr>
+        <w:t>第一次是主前538年：波斯王塞鲁士，见「以斯拉记1，6」「历代志下36」</w:t>
+      </w:r>
+    </w:p>
+    <w:p>
+      <w:pPr>
+        <w:widowControl/>
+        <w:tabs>
+          <w:tab w:val="left" w:pos="420"/>
+        </w:tabs>
+        <w:spacing w:after="120" w:line="257" w:lineRule="auto"/>
+        <w:ind w:firstLineChars="200" w:firstLine="600"/>
+        <w:jc w:val="both"/>
+        <w:rPr>
+          <w:rFonts w:ascii="宋体" w:eastAsia="宋体" w:hAnsi="宋体" w:cs="Times New Roman"/>
+          <w:color w:val="000000"/>
+          <w:kern w:val="0"/>
+          <w:sz w:val="30"/>
+          <w:szCs w:val="30"/>
+          <w14:ligatures w14:val="none"/>
+        </w:rPr>
+      </w:pPr>
+      <w:r>
+        <w:rPr>
+          <w:rFonts w:ascii="宋体" w:eastAsia="宋体" w:hAnsi="宋体" w:cs="Times New Roman" w:hint="eastAsia"/>
+          <w:color w:val="000000"/>
+          <w:kern w:val="0"/>
+          <w:sz w:val="30"/>
+          <w:szCs w:val="30"/>
+          <w14:ligatures w14:val="none"/>
+        </w:rPr>
+        <w:t>第二次是主前519年：波斯王大流士，</w:t>
+      </w:r>
+      <w:r>
+        <w:rPr>
+          <w:rFonts w:ascii="宋体" w:eastAsia="宋体" w:hAnsi="宋体" w:cs="Times New Roman" w:hint="eastAsia"/>
+          <w:color w:val="000000"/>
+          <w:kern w:val="0"/>
+          <w:sz w:val="30"/>
+          <w:szCs w:val="30"/>
+          <w14:ligatures w14:val="none"/>
+        </w:rPr>
+        <w:t>见「以斯拉记6</w:t>
+      </w:r>
+      <w:r>
+        <w:rPr>
+          <w:rFonts w:ascii="宋体" w:eastAsia="宋体" w:hAnsi="宋体" w:cs="Times New Roman" w:hint="eastAsia"/>
+          <w:color w:val="000000"/>
+          <w:kern w:val="0"/>
+          <w:sz w:val="30"/>
+          <w:szCs w:val="30"/>
+          <w14:ligatures w14:val="none"/>
+        </w:rPr>
+        <w:t>：6-12</w:t>
+      </w:r>
+      <w:r>
+        <w:rPr>
+          <w:rFonts w:ascii="宋体" w:eastAsia="宋体" w:hAnsi="宋体" w:cs="Times New Roman" w:hint="eastAsia"/>
+          <w:color w:val="000000"/>
+          <w:kern w:val="0"/>
+          <w:sz w:val="30"/>
+          <w:szCs w:val="30"/>
+          <w14:ligatures w14:val="none"/>
+        </w:rPr>
+        <w:t>」</w:t>
+      </w:r>
+      <w:r>
+        <w:rPr>
+          <w:rFonts w:ascii="宋体" w:eastAsia="宋体" w:hAnsi="宋体" w:cs="Times New Roman" w:hint="eastAsia"/>
+          <w:color w:val="000000"/>
+          <w:kern w:val="0"/>
+          <w:sz w:val="30"/>
+          <w:szCs w:val="30"/>
+          <w14:ligatures w14:val="none"/>
+        </w:rPr>
+        <w:t>，这次是重建圣殿。</w:t>
+      </w:r>
+    </w:p>
+    <w:p>
+      <w:pPr>
+        <w:widowControl/>
+        <w:tabs>
+          <w:tab w:val="left" w:pos="420"/>
+        </w:tabs>
+        <w:spacing w:after="120" w:line="257" w:lineRule="auto"/>
+        <w:ind w:firstLineChars="200" w:firstLine="600"/>
+        <w:jc w:val="both"/>
+        <w:rPr>
+          <w:rFonts w:ascii="宋体" w:eastAsia="宋体" w:hAnsi="宋体" w:cs="Times New Roman"/>
+          <w:color w:val="000000"/>
+          <w:kern w:val="0"/>
+          <w:sz w:val="30"/>
+          <w:szCs w:val="30"/>
+          <w14:ligatures w14:val="none"/>
+        </w:rPr>
+      </w:pPr>
+      <w:r>
+        <w:rPr>
+          <w:rFonts w:ascii="宋体" w:eastAsia="宋体" w:hAnsi="宋体" w:cs="Times New Roman" w:hint="eastAsia"/>
+          <w:color w:val="000000"/>
+          <w:kern w:val="0"/>
+          <w:sz w:val="30"/>
+          <w:szCs w:val="30"/>
+          <w14:ligatures w14:val="none"/>
+        </w:rPr>
+        <w:t>第三次是主前458年，亚达薛西王，</w:t>
+      </w:r>
+      <w:r>
+        <w:rPr>
+          <w:rFonts w:ascii="宋体" w:eastAsia="宋体" w:hAnsi="宋体" w:cs="Times New Roman" w:hint="eastAsia"/>
+          <w:color w:val="000000"/>
+          <w:kern w:val="0"/>
+          <w:sz w:val="30"/>
+          <w:szCs w:val="30"/>
+          <w14:ligatures w14:val="none"/>
+        </w:rPr>
+        <w:t>「以斯拉记</w:t>
+      </w:r>
+      <w:r>
+        <w:rPr>
+          <w:rFonts w:ascii="宋体" w:eastAsia="宋体" w:hAnsi="宋体" w:cs="Times New Roman" w:hint="eastAsia"/>
+          <w:color w:val="000000"/>
+          <w:kern w:val="0"/>
+          <w:sz w:val="30"/>
+          <w:szCs w:val="30"/>
+          <w14:ligatures w14:val="none"/>
+        </w:rPr>
+        <w:t>7</w:t>
+      </w:r>
+      <w:r>
+        <w:rPr>
+          <w:rFonts w:ascii="宋体" w:eastAsia="宋体" w:hAnsi="宋体" w:cs="Times New Roman" w:hint="eastAsia"/>
+          <w:color w:val="000000"/>
+          <w:kern w:val="0"/>
+          <w:sz w:val="30"/>
+          <w:szCs w:val="30"/>
+          <w14:ligatures w14:val="none"/>
+        </w:rPr>
+        <w:t>：</w:t>
+      </w:r>
+      <w:r>
+        <w:rPr>
+          <w:rFonts w:ascii="宋体" w:eastAsia="宋体" w:hAnsi="宋体" w:cs="Times New Roman" w:hint="eastAsia"/>
+          <w:color w:val="000000"/>
+          <w:kern w:val="0"/>
+          <w:sz w:val="30"/>
+          <w:szCs w:val="30"/>
+          <w14:ligatures w14:val="none"/>
+        </w:rPr>
+        <w:t>1</w:t>
+      </w:r>
+      <w:r>
+        <w:rPr>
+          <w:rFonts w:ascii="宋体" w:eastAsia="宋体" w:hAnsi="宋体" w:cs="Times New Roman" w:hint="eastAsia"/>
+          <w:color w:val="000000"/>
+          <w:kern w:val="0"/>
+          <w:sz w:val="30"/>
+          <w:szCs w:val="30"/>
+          <w14:ligatures w14:val="none"/>
+        </w:rPr>
+        <w:t>-1</w:t>
+      </w:r>
+      <w:r>
+        <w:rPr>
+          <w:rFonts w:ascii="宋体" w:eastAsia="宋体" w:hAnsi="宋体" w:cs="Times New Roman" w:hint="eastAsia"/>
+          <w:color w:val="000000"/>
+          <w:kern w:val="0"/>
+          <w:sz w:val="30"/>
+          <w:szCs w:val="30"/>
+          <w14:ligatures w14:val="none"/>
+        </w:rPr>
+        <w:t>6</w:t>
+      </w:r>
+      <w:r>
+        <w:rPr>
+          <w:rFonts w:ascii="宋体" w:eastAsia="宋体" w:hAnsi="宋体" w:cs="Times New Roman" w:hint="eastAsia"/>
+          <w:color w:val="000000"/>
+          <w:kern w:val="0"/>
+          <w:sz w:val="30"/>
+          <w:szCs w:val="30"/>
+          <w14:ligatures w14:val="none"/>
+        </w:rPr>
+        <w:t>」</w:t>
+      </w:r>
+    </w:p>
+    <w:p>
+      <w:pPr>
+        <w:widowControl/>
+        <w:tabs>
+          <w:tab w:val="left" w:pos="420"/>
+        </w:tabs>
+        <w:spacing w:after="120" w:line="257" w:lineRule="auto"/>
+        <w:ind w:firstLineChars="200" w:firstLine="600"/>
+        <w:jc w:val="both"/>
+        <w:rPr>
+          <w:rFonts w:ascii="宋体" w:eastAsia="宋体" w:hAnsi="宋体" w:cs="Times New Roman"/>
+          <w:color w:val="000000"/>
+          <w:kern w:val="0"/>
+          <w:sz w:val="30"/>
+          <w:szCs w:val="30"/>
+          <w14:ligatures w14:val="none"/>
+        </w:rPr>
+      </w:pPr>
+      <w:r>
+        <w:rPr>
+          <w:rFonts w:ascii="宋体" w:eastAsia="宋体" w:hAnsi="宋体" w:cs="Times New Roman" w:hint="eastAsia"/>
+          <w:color w:val="000000"/>
+          <w:kern w:val="0"/>
+          <w:sz w:val="30"/>
+          <w:szCs w:val="30"/>
+          <w14:ligatures w14:val="none"/>
+        </w:rPr>
+        <w:t>第四次是主前445年</w:t>
+      </w:r>
+      <w:r>
+        <w:rPr>
+          <w:rFonts w:ascii="宋体" w:eastAsia="宋体" w:hAnsi="宋体" w:cs="Times New Roman" w:hint="eastAsia"/>
+          <w:color w:val="000000"/>
+          <w:kern w:val="0"/>
+          <w:sz w:val="30"/>
+          <w:szCs w:val="30"/>
+          <w14:ligatures w14:val="none"/>
+        </w:rPr>
+        <w:t>3月14日</w:t>
+      </w:r>
+      <w:r>
+        <w:rPr>
+          <w:rFonts w:ascii="宋体" w:eastAsia="宋体" w:hAnsi="宋体" w:cs="Times New Roman" w:hint="eastAsia"/>
+          <w:color w:val="000000"/>
+          <w:kern w:val="0"/>
+          <w:sz w:val="30"/>
+          <w:szCs w:val="30"/>
+          <w14:ligatures w14:val="none"/>
+        </w:rPr>
+        <w:t>，尼希米时代，也是亚达薛西王期间。</w:t>
+      </w:r>
+      <w:r>
+        <w:rPr>
+          <w:rFonts w:ascii="宋体" w:eastAsia="宋体" w:hAnsi="宋体" w:cs="Times New Roman" w:hint="eastAsia"/>
+          <w:color w:val="000000"/>
+          <w:kern w:val="0"/>
+          <w:sz w:val="30"/>
+          <w:szCs w:val="30"/>
+          <w14:ligatures w14:val="none"/>
+        </w:rPr>
+        <w:t>「尼希米记2：1-8」：“</w:t>
+      </w:r>
+      <w:r>
+        <w:rPr>
+          <w:rFonts w:ascii="宋体" w:eastAsia="宋体" w:hAnsi="宋体" w:cs="Times New Roman" w:hint="eastAsia"/>
+          <w:color w:val="000000"/>
+          <w:kern w:val="0"/>
+          <w:sz w:val="30"/>
+          <w:szCs w:val="30"/>
+          <w14:ligatures w14:val="none"/>
+        </w:rPr>
+        <w:t>求王差遣我往犹大，到我列</w:t>
+      </w:r>
+      <w:r>
+        <w:rPr>
+          <w:rFonts w:ascii="宋体" w:eastAsia="宋体" w:hAnsi="宋体" w:cs="Times New Roman" w:hint="eastAsia"/>
+          <w:color w:val="000000"/>
+          <w:kern w:val="0"/>
+          <w:sz w:val="30"/>
+          <w:szCs w:val="30"/>
+          <w14:ligatures w14:val="none"/>
+        </w:rPr>
+        <w:lastRenderedPageBreak/>
+        <w:t>祖坟墓所在的那城去，我好重新建造。</w:t>
+      </w:r>
+      <w:r>
+        <w:rPr>
+          <w:rFonts w:ascii="宋体" w:eastAsia="宋体" w:hAnsi="宋体" w:cs="Times New Roman" w:hint="eastAsia"/>
+          <w:color w:val="000000"/>
+          <w:kern w:val="0"/>
+          <w:sz w:val="30"/>
+          <w:szCs w:val="30"/>
+          <w14:ligatures w14:val="none"/>
+        </w:rPr>
+        <w:t>……</w:t>
+      </w:r>
+      <w:r>
+        <w:rPr>
+          <w:rFonts w:ascii="宋体" w:eastAsia="宋体" w:hAnsi="宋体" w:cs="Times New Roman" w:hint="eastAsia"/>
+          <w:color w:val="000000"/>
+          <w:kern w:val="0"/>
+          <w:sz w:val="30"/>
+          <w:szCs w:val="30"/>
+          <w14:ligatures w14:val="none"/>
+        </w:rPr>
+        <w:t>王就允准我，因我　神施恩的手帮助我。</w:t>
+      </w:r>
+      <w:r>
+        <w:rPr>
+          <w:rFonts w:ascii="宋体" w:eastAsia="宋体" w:hAnsi="宋体" w:cs="Times New Roman" w:hint="eastAsia"/>
+          <w:color w:val="000000"/>
+          <w:kern w:val="0"/>
+          <w:sz w:val="30"/>
+          <w:szCs w:val="30"/>
+          <w14:ligatures w14:val="none"/>
+        </w:rPr>
+        <w:t>”</w:t>
+      </w:r>
+    </w:p>
+    <w:p>
+      <w:pPr>
+        <w:widowControl/>
+        <w:tabs>
+          <w:tab w:val="left" w:pos="420"/>
+        </w:tabs>
+        <w:spacing w:after="120" w:line="257" w:lineRule="auto"/>
+        <w:ind w:firstLineChars="200" w:firstLine="600"/>
+        <w:jc w:val="both"/>
+        <w:rPr>
+          <w:rFonts w:ascii="宋体" w:eastAsia="宋体" w:hAnsi="宋体" w:cs="Times New Roman" w:hint="eastAsia"/>
+          <w:color w:val="000000"/>
+          <w:kern w:val="0"/>
+          <w:sz w:val="30"/>
+          <w:szCs w:val="30"/>
+          <w14:ligatures w14:val="none"/>
+        </w:rPr>
+      </w:pPr>
+      <w:r>
+        <w:rPr>
+          <w:rFonts w:ascii="宋体" w:eastAsia="宋体" w:hAnsi="宋体" w:cs="Times New Roman" w:hint="eastAsia"/>
+          <w:color w:val="000000"/>
+          <w:kern w:val="0"/>
+          <w:sz w:val="30"/>
+          <w:szCs w:val="30"/>
+          <w14:ligatures w14:val="none"/>
+        </w:rPr>
+        <w:t>前三次都是重建圣殿。而但以理预言的“</w:t>
+      </w:r>
+      <w:r>
+        <w:rPr>
+          <w:rFonts w:ascii="宋体" w:eastAsia="宋体" w:hAnsi="宋体" w:cs="Times New Roman" w:hint="eastAsia"/>
+          <w:color w:val="000000"/>
+          <w:kern w:val="0"/>
+          <w:sz w:val="30"/>
+          <w:szCs w:val="30"/>
+          <w14:ligatures w14:val="none"/>
+        </w:rPr>
+        <w:t>正在艰难的时候，耶路撒冷城连街带濠都必重新建造</w:t>
+      </w:r>
+      <w:r>
+        <w:rPr>
+          <w:rFonts w:ascii="宋体" w:eastAsia="宋体" w:hAnsi="宋体" w:cs="Times New Roman" w:hint="eastAsia"/>
+          <w:color w:val="000000"/>
+          <w:kern w:val="0"/>
+          <w:sz w:val="30"/>
+          <w:szCs w:val="30"/>
+          <w14:ligatures w14:val="none"/>
+        </w:rPr>
+        <w:t>”，指的是连城墙都要重新建造</w:t>
+      </w:r>
+      <w:r>
+        <w:rPr>
+          <w:rFonts w:ascii="宋体" w:eastAsia="宋体" w:hAnsi="宋体" w:cs="Times New Roman" w:hint="eastAsia"/>
+          <w:color w:val="000000"/>
+          <w:kern w:val="0"/>
+          <w:sz w:val="30"/>
+          <w:szCs w:val="30"/>
+          <w14:ligatures w14:val="none"/>
+        </w:rPr>
+        <w:t>，显然，第四次重建耶路撒冷城墙正是七十个七开始的日子</w:t>
+      </w:r>
+      <w:r>
+        <w:rPr>
+          <w:rFonts w:ascii="宋体" w:eastAsia="宋体" w:hAnsi="宋体" w:cs="Times New Roman" w:hint="eastAsia"/>
+          <w:color w:val="000000"/>
+          <w:kern w:val="0"/>
+          <w:sz w:val="30"/>
+          <w:szCs w:val="30"/>
+          <w14:ligatures w14:val="none"/>
+        </w:rPr>
+        <w:t>。</w:t>
+      </w:r>
+    </w:p>
+    <w:p>
+      <w:pPr>
+        <w:widowControl/>
+        <w:tabs>
+          <w:tab w:val="left" w:pos="420"/>
+        </w:tabs>
+        <w:spacing w:after="120" w:line="257" w:lineRule="auto"/>
+        <w:jc w:val="both"/>
+        <w:rPr>
+          <w:rFonts w:ascii="宋体" w:eastAsia="宋体" w:hAnsi="宋体" w:cs="Times New Roman"/>
+          <w:b/>
+          <w:bCs/>
+          <w:color w:val="000000"/>
+          <w:kern w:val="0"/>
+          <w:sz w:val="30"/>
+          <w:szCs w:val="30"/>
+          <w14:ligatures w14:val="none"/>
+        </w:rPr>
+      </w:pPr>
+      <w:r>
+        <w:rPr>
+          <w:rFonts w:ascii="宋体" w:eastAsia="宋体" w:hAnsi="宋体" w:cs="Times New Roman" w:hint="eastAsia"/>
+          <w:b/>
+          <w:bCs/>
+          <w:color w:val="000000"/>
+          <w:kern w:val="0"/>
+          <w:sz w:val="30"/>
+          <w:szCs w:val="30"/>
+          <w14:ligatures w14:val="none"/>
+        </w:rPr>
+        <w:t>三、</w:t>
+      </w:r>
+      <w:r>
+        <w:rPr>
+          <w:rFonts w:ascii="宋体" w:eastAsia="宋体" w:hAnsi="宋体" w:cs="Times New Roman" w:hint="eastAsia"/>
+          <w:b/>
+          <w:bCs/>
+          <w:color w:val="000000"/>
+          <w:kern w:val="0"/>
+          <w:sz w:val="30"/>
+          <w:szCs w:val="30"/>
+          <w14:ligatures w14:val="none"/>
+        </w:rPr>
+        <w:t xml:space="preserve"> v25b 预言必有受膏君（弥赛亚君王）的降临</w:t>
+      </w:r>
+    </w:p>
+    <w:p>
+      <w:pPr>
+        <w:widowControl/>
+        <w:tabs>
+          <w:tab w:val="left" w:pos="420"/>
+        </w:tabs>
+        <w:spacing w:after="120" w:line="257" w:lineRule="auto"/>
+        <w:ind w:firstLineChars="200" w:firstLine="600"/>
+        <w:jc w:val="both"/>
+        <w:rPr>
+          <w:rFonts w:ascii="宋体" w:eastAsia="宋体" w:hAnsi="宋体" w:cs="Times New Roman"/>
+          <w:color w:val="000000"/>
+          <w:kern w:val="0"/>
+          <w:sz w:val="30"/>
+          <w:szCs w:val="30"/>
+          <w14:ligatures w14:val="none"/>
+        </w:rPr>
+      </w:pPr>
+      <w:r>
+        <w:rPr>
+          <w:rFonts w:ascii="宋体" w:eastAsia="宋体" w:hAnsi="宋体" w:cs="Times New Roman" w:hint="eastAsia"/>
+          <w:color w:val="000000"/>
+          <w:kern w:val="0"/>
+          <w:sz w:val="30"/>
+          <w:szCs w:val="30"/>
+          <w14:ligatures w14:val="none"/>
+        </w:rPr>
+        <w:t>受膏君降临是耶稣骑驴进耶路撒冷宣告他是弥赛亚的时候，主后32年4月6日。「路加福音19：37-44」。</w:t>
+      </w:r>
+    </w:p>
+    <w:p>
+      <w:pPr>
+        <w:widowControl/>
+        <w:tabs>
+          <w:tab w:val="left" w:pos="420"/>
+        </w:tabs>
+        <w:spacing w:after="120" w:line="257" w:lineRule="auto"/>
+        <w:ind w:firstLineChars="200" w:firstLine="600"/>
+        <w:jc w:val="both"/>
+        <w:rPr>
+          <w:rFonts w:ascii="宋体" w:eastAsia="宋体" w:hAnsi="宋体" w:cs="Times New Roman"/>
+          <w:color w:val="000000"/>
+          <w:kern w:val="0"/>
+          <w:sz w:val="30"/>
+          <w:szCs w:val="30"/>
+          <w14:ligatures w14:val="none"/>
+        </w:rPr>
+      </w:pPr>
+      <w:r>
+        <w:rPr>
+          <w:rFonts w:ascii="宋体" w:eastAsia="宋体" w:hAnsi="宋体" w:cs="Times New Roman" w:hint="eastAsia"/>
+          <w:color w:val="000000"/>
+          <w:kern w:val="0"/>
+          <w:sz w:val="30"/>
+          <w:szCs w:val="30"/>
+          <w14:ligatures w14:val="none"/>
+        </w:rPr>
+        <w:t>从重建耶路撒冷到耶稣进入耶路撒冷正好是69个七年。</w:t>
+      </w:r>
+    </w:p>
+    <w:p>
+      <w:pPr>
+        <w:widowControl/>
+        <w:tabs>
+          <w:tab w:val="left" w:pos="420"/>
+        </w:tabs>
+        <w:spacing w:after="120" w:line="257" w:lineRule="auto"/>
+        <w:ind w:firstLineChars="200" w:firstLine="600"/>
+        <w:jc w:val="both"/>
+        <w:rPr>
+          <w:rFonts w:ascii="宋体" w:eastAsia="宋体" w:hAnsi="宋体" w:cs="Times New Roman"/>
+          <w:color w:val="000000"/>
+          <w:kern w:val="0"/>
+          <w:sz w:val="30"/>
+          <w:szCs w:val="30"/>
+          <w14:ligatures w14:val="none"/>
+        </w:rPr>
+      </w:pPr>
+      <w:r>
+        <w:rPr>
+          <w:rFonts w:ascii="宋体" w:eastAsia="宋体" w:hAnsi="宋体" w:cs="Times New Roman" w:hint="eastAsia"/>
+          <w:color w:val="000000"/>
+          <w:kern w:val="0"/>
+          <w:sz w:val="30"/>
+          <w:szCs w:val="30"/>
+          <w14:ligatures w14:val="none"/>
+        </w:rPr>
+        <w:t>可见圣经的准确性。</w:t>
+      </w:r>
+    </w:p>
+    <w:p>
+      <w:pPr>
+        <w:widowControl/>
+        <w:tabs>
+          <w:tab w:val="left" w:pos="420"/>
+        </w:tabs>
+        <w:spacing w:after="120" w:line="257" w:lineRule="auto"/>
+        <w:ind w:firstLineChars="200" w:firstLine="600"/>
+        <w:jc w:val="both"/>
+        <w:rPr>
+          <w:rFonts w:ascii="宋体" w:eastAsia="宋体" w:hAnsi="宋体" w:cs="Times New Roman" w:hint="eastAsia"/>
+          <w:color w:val="000000"/>
+          <w:kern w:val="0"/>
+          <w:sz w:val="30"/>
+          <w:szCs w:val="30"/>
+          <w14:ligatures w14:val="none"/>
+        </w:rPr>
+      </w:pPr>
+      <w:r>
+        <w:rPr>
+          <w:rFonts w:ascii="宋体" w:eastAsia="宋体" w:hAnsi="宋体" w:cs="Times New Roman" w:hint="eastAsia"/>
+          <w:color w:val="000000"/>
+          <w:kern w:val="0"/>
+          <w:sz w:val="30"/>
+          <w:szCs w:val="30"/>
+          <w14:ligatures w14:val="none"/>
+        </w:rPr>
+        <w:t>69个七年结束了，还剩一个七年。但六十九个七年和最后七年中间有很长的间隔，神要在此期间建立教会。</w:t>
+      </w:r>
+    </w:p>
+    <w:p>
+      <w:pPr>
+        <w:widowControl/>
+        <w:tabs>
+          <w:tab w:val="left" w:pos="420"/>
+        </w:tabs>
+        <w:spacing w:after="120" w:line="257" w:lineRule="auto"/>
+        <w:jc w:val="both"/>
+        <w:rPr>
+          <w:rFonts w:ascii="宋体" w:eastAsia="宋体" w:hAnsi="宋体" w:cs="Times New Roman"/>
+          <w:b/>
+          <w:bCs/>
+          <w:color w:val="000000"/>
+          <w:kern w:val="0"/>
+          <w:sz w:val="30"/>
+          <w:szCs w:val="30"/>
+          <w14:ligatures w14:val="none"/>
+        </w:rPr>
+      </w:pPr>
+      <w:r>
+        <w:rPr>
+          <w:rFonts w:ascii="宋体" w:eastAsia="宋体" w:hAnsi="宋体" w:cs="Times New Roman" w:hint="eastAsia"/>
+          <w:b/>
+          <w:bCs/>
+          <w:color w:val="000000"/>
+          <w:kern w:val="0"/>
+          <w:sz w:val="30"/>
+          <w:szCs w:val="30"/>
+          <w14:ligatures w14:val="none"/>
+        </w:rPr>
+        <w:t>四、</w:t>
+      </w:r>
+      <w:r>
+        <w:rPr>
+          <w:rFonts w:ascii="宋体" w:eastAsia="宋体" w:hAnsi="宋体" w:cs="Times New Roman" w:hint="eastAsia"/>
+          <w:b/>
+          <w:bCs/>
+          <w:color w:val="000000"/>
+          <w:kern w:val="0"/>
+          <w:sz w:val="30"/>
+          <w:szCs w:val="30"/>
+          <w14:ligatures w14:val="none"/>
+        </w:rPr>
+        <w:t xml:space="preserve"> v26a 预言弥赛亚必被剪除</w:t>
+      </w:r>
+    </w:p>
+    <w:p>
+      <w:pPr>
+        <w:widowControl/>
+        <w:tabs>
+          <w:tab w:val="left" w:pos="420"/>
+        </w:tabs>
+        <w:spacing w:after="120" w:line="257" w:lineRule="auto"/>
+        <w:ind w:firstLineChars="200" w:firstLine="600"/>
+        <w:jc w:val="both"/>
+        <w:rPr>
+          <w:rFonts w:ascii="宋体" w:eastAsia="宋体" w:hAnsi="宋体" w:cs="Times New Roman"/>
+          <w:color w:val="000000"/>
+          <w:kern w:val="0"/>
+          <w:sz w:val="30"/>
+          <w:szCs w:val="30"/>
+          <w14:ligatures w14:val="none"/>
+        </w:rPr>
+      </w:pPr>
+      <w:r>
+        <w:rPr>
+          <w:rFonts w:ascii="宋体" w:eastAsia="宋体" w:hAnsi="宋体" w:cs="Times New Roman" w:hint="eastAsia"/>
+          <w:color w:val="000000"/>
+          <w:kern w:val="0"/>
+          <w:sz w:val="30"/>
+          <w:szCs w:val="30"/>
+          <w14:ligatures w14:val="none"/>
+        </w:rPr>
+        <w:t>受膏者必被剪除，一无所有</w:t>
+      </w:r>
+      <w:r>
+        <w:rPr>
+          <w:rFonts w:ascii="宋体" w:eastAsia="宋体" w:hAnsi="宋体" w:cs="Times New Roman" w:hint="eastAsia"/>
+          <w:color w:val="000000"/>
+          <w:kern w:val="0"/>
+          <w:sz w:val="30"/>
+          <w:szCs w:val="30"/>
+          <w14:ligatures w14:val="none"/>
+        </w:rPr>
+        <w:t>：耶稣被钉上十字架，不是他的错，而是人的罪。</w:t>
+      </w:r>
+    </w:p>
+    <w:p>
+      <w:pPr>
+        <w:widowControl/>
+        <w:tabs>
+          <w:tab w:val="left" w:pos="420"/>
+        </w:tabs>
+        <w:spacing w:after="120" w:line="257" w:lineRule="auto"/>
+        <w:ind w:firstLineChars="200" w:firstLine="600"/>
+        <w:jc w:val="both"/>
+        <w:rPr>
+          <w:rFonts w:ascii="宋体" w:eastAsia="宋体" w:hAnsi="宋体" w:cs="Times New Roman"/>
+          <w:color w:val="000000"/>
+          <w:kern w:val="0"/>
+          <w:sz w:val="30"/>
+          <w:szCs w:val="30"/>
+          <w14:ligatures w14:val="none"/>
+        </w:rPr>
+      </w:pPr>
+      <w:r>
+        <w:rPr>
+          <w:rFonts w:ascii="宋体" w:eastAsia="宋体" w:hAnsi="宋体" w:cs="Times New Roman" w:hint="eastAsia"/>
+          <w:color w:val="000000"/>
+          <w:kern w:val="0"/>
+          <w:sz w:val="30"/>
+          <w:szCs w:val="30"/>
+          <w14:ligatures w14:val="none"/>
+        </w:rPr>
+        <w:t>有一王的民来毁灭这城和圣所，至终必如洪水冲没</w:t>
+      </w:r>
+      <w:r>
+        <w:rPr>
+          <w:rFonts w:ascii="宋体" w:eastAsia="宋体" w:hAnsi="宋体" w:cs="Times New Roman" w:hint="eastAsia"/>
+          <w:color w:val="000000"/>
+          <w:kern w:val="0"/>
+          <w:sz w:val="30"/>
+          <w:szCs w:val="30"/>
+          <w14:ligatures w14:val="none"/>
+        </w:rPr>
+        <w:t>：罗马帝国毁掉圣殿，之后耶路撒冷灭亡。耶稣预言过这件事，但以理更早预言了这件事。</w:t>
+      </w:r>
+    </w:p>
+    <w:p>
+      <w:pPr>
+        <w:widowControl/>
+        <w:tabs>
+          <w:tab w:val="left" w:pos="420"/>
+        </w:tabs>
+        <w:spacing w:after="120" w:line="257" w:lineRule="auto"/>
+        <w:ind w:firstLineChars="200" w:firstLine="600"/>
+        <w:jc w:val="both"/>
+        <w:rPr>
+          <w:rFonts w:ascii="宋体" w:eastAsia="宋体" w:hAnsi="宋体" w:cs="Times New Roman" w:hint="eastAsia"/>
+          <w:color w:val="000000"/>
+          <w:kern w:val="0"/>
+          <w:sz w:val="30"/>
+          <w:szCs w:val="30"/>
+          <w14:ligatures w14:val="none"/>
+        </w:rPr>
+      </w:pPr>
+      <w:r>
+        <w:rPr>
+          <w:rFonts w:ascii="宋体" w:eastAsia="宋体" w:hAnsi="宋体" w:cs="Times New Roman" w:hint="eastAsia"/>
+          <w:color w:val="000000"/>
+          <w:kern w:val="0"/>
+          <w:sz w:val="30"/>
+          <w:szCs w:val="30"/>
+          <w14:ligatures w14:val="none"/>
+        </w:rPr>
+        <w:t>七十个七年是给犹太人的，不是给教会的，最后七年时教会已经被提了。最后七年敌基督出现时，犹太人被害还会进入高潮，</w:t>
+      </w:r>
+      <w:r>
+        <w:rPr>
+          <w:rFonts w:ascii="宋体" w:eastAsia="宋体" w:hAnsi="宋体" w:cs="Times New Roman" w:hint="eastAsia"/>
+          <w:color w:val="000000"/>
+          <w:kern w:val="0"/>
+          <w:sz w:val="30"/>
+          <w:szCs w:val="30"/>
+          <w14:ligatures w14:val="none"/>
+        </w:rPr>
+        <w:lastRenderedPageBreak/>
+        <w:t>因此被称为“雅各遭难的日子”。教会随时会被提，我们要做好准备。</w:t>
+      </w:r>
+    </w:p>
+    <w:p>
+      <w:pPr>
+        <w:widowControl/>
+        <w:tabs>
+          <w:tab w:val="left" w:pos="420"/>
+        </w:tabs>
+        <w:spacing w:after="120" w:line="257" w:lineRule="auto"/>
+        <w:jc w:val="both"/>
+        <w:rPr>
+          <w:rFonts w:ascii="宋体" w:eastAsia="宋体" w:hAnsi="宋体" w:cs="Times New Roman"/>
+          <w:b/>
+          <w:bCs/>
+          <w:color w:val="000000"/>
+          <w:kern w:val="0"/>
+          <w:sz w:val="30"/>
+          <w:szCs w:val="30"/>
+          <w14:ligatures w14:val="none"/>
+        </w:rPr>
+      </w:pPr>
+      <w:r>
+        <w:rPr>
+          <w:rFonts w:ascii="宋体" w:eastAsia="宋体" w:hAnsi="宋体" w:cs="Times New Roman" w:hint="eastAsia"/>
+          <w:b/>
+          <w:bCs/>
+          <w:color w:val="000000"/>
+          <w:kern w:val="0"/>
+          <w:sz w:val="30"/>
+          <w:szCs w:val="30"/>
+          <w14:ligatures w14:val="none"/>
+        </w:rPr>
+        <w:t>五、</w:t>
+      </w:r>
+      <w:r>
+        <w:rPr>
+          <w:rFonts w:ascii="宋体" w:eastAsia="宋体" w:hAnsi="宋体" w:cs="Times New Roman" w:hint="eastAsia"/>
+          <w:b/>
+          <w:bCs/>
+          <w:color w:val="000000"/>
+          <w:kern w:val="0"/>
+          <w:sz w:val="30"/>
+          <w:szCs w:val="30"/>
+          <w14:ligatures w14:val="none"/>
+        </w:rPr>
+        <w:t xml:space="preserve"> v26b 神完成祂对圣城和圣所的审判</w:t>
+      </w:r>
+    </w:p>
+    <w:p>
+      <w:pPr>
+        <w:widowControl/>
+        <w:tabs>
+          <w:tab w:val="left" w:pos="420"/>
+        </w:tabs>
+        <w:spacing w:after="120" w:line="257" w:lineRule="auto"/>
+        <w:jc w:val="both"/>
+        <w:rPr>
+          <w:rFonts w:ascii="宋体" w:eastAsia="宋体" w:hAnsi="宋体" w:cs="Times New Roman" w:hint="eastAsia"/>
+          <w:color w:val="000000"/>
+          <w:kern w:val="0"/>
+          <w:sz w:val="30"/>
+          <w:szCs w:val="30"/>
+          <w14:ligatures w14:val="none"/>
+        </w:rPr>
+      </w:pPr>
+    </w:p>
+    <w:p>
+      <w:pPr>
+        <w:widowControl/>
+        <w:tabs>
+          <w:tab w:val="left" w:pos="420"/>
+        </w:tabs>
+        <w:spacing w:after="120" w:line="257" w:lineRule="auto"/>
+        <w:jc w:val="both"/>
+        <w:rPr>
+          <w:rFonts w:ascii="宋体" w:eastAsia="宋体" w:hAnsi="宋体" w:cs="Times New Roman"/>
+          <w:b/>
+          <w:bCs/>
+          <w:color w:val="000000"/>
+          <w:kern w:val="0"/>
+          <w:sz w:val="30"/>
+          <w:szCs w:val="30"/>
+          <w14:ligatures w14:val="none"/>
+        </w:rPr>
+      </w:pPr>
+      <w:r>
+        <w:rPr>
+          <w:rFonts w:ascii="宋体" w:eastAsia="宋体" w:hAnsi="宋体" w:cs="Times New Roman" w:hint="eastAsia"/>
+          <w:b/>
+          <w:bCs/>
+          <w:color w:val="000000"/>
+          <w:kern w:val="0"/>
+          <w:sz w:val="30"/>
+          <w:szCs w:val="30"/>
+          <w14:ligatures w14:val="none"/>
+        </w:rPr>
+        <w:t>六、</w:t>
+      </w:r>
+      <w:r>
+        <w:rPr>
+          <w:rFonts w:ascii="宋体" w:eastAsia="宋体" w:hAnsi="宋体" w:cs="Times New Roman" w:hint="eastAsia"/>
+          <w:b/>
+          <w:bCs/>
+          <w:color w:val="000000"/>
+          <w:kern w:val="0"/>
+          <w:sz w:val="30"/>
+          <w:szCs w:val="30"/>
+          <w14:ligatures w14:val="none"/>
+        </w:rPr>
+        <w:t xml:space="preserve"> v27 将与许多人坚定盟约的王</w:t>
+      </w:r>
+    </w:p>
+    <w:p>
+      <w:pPr>
+        <w:widowControl/>
+        <w:tabs>
+          <w:tab w:val="left" w:pos="420"/>
+        </w:tabs>
+        <w:spacing w:after="120" w:line="257" w:lineRule="auto"/>
+        <w:jc w:val="both"/>
+        <w:rPr>
+          <w:rFonts w:ascii="宋体" w:eastAsia="宋体" w:hAnsi="宋体" w:cs="Times New Roman" w:hint="eastAsia"/>
+          <w:color w:val="000000"/>
+          <w:kern w:val="0"/>
+          <w:sz w:val="30"/>
+          <w:szCs w:val="30"/>
+          <w14:ligatures w14:val="none"/>
+        </w:rPr>
+      </w:pPr>
     </w:p>
     <w:sectPr>
       <w:pgSz w:w="11906" w:h="16838"/>

</xml_diff>